<commit_message>
added tests 25,26,28,29 with some other changes to VFPEnnyCracks and VFRectangularCracks
</commit_message>
<xml_diff>
--- a/ValidationTests/Description of Tests.docx
+++ b/ValidationTests/Description of Tests.docx
@@ -163,26 +163,50 @@
       <w:r>
         <w:t>initiation and propagation by pulling pushing and tearing.</w:t>
       </w:r>
+    </w:p>
+    <w:p>
+      <w:r>
+        <w:rPr>
+          <w:color w:val="0000FF"/>
+        </w:rPr>
+        <w:t>TEST21</w:t>
+      </w:r>
+      <w:r>
+        <w:rPr>
+          <w:color w:val="0000FF"/>
+        </w:rPr>
+        <w:t>:</w:t>
+      </w:r>
+      <w:r>
+        <w:t xml:space="preserve"> 2D Case: Simulates crack propagation by tension, shear and a combination of both. Tension force is applied by displacement boundary condition normal to the pulled boundary while shear force is implemented by specify displacement component tangential to the pulled surface. Specifying both displacements normal and perpendicular to a surface implements the combination of tension and shear forces.</w:t>
+      </w:r>
+    </w:p>
+    <w:p>
+      <w:r>
+        <w:rPr>
+          <w:color w:val="0000FF"/>
+        </w:rPr>
+        <w:t>TEST29</w:t>
+      </w:r>
+      <w:r>
+        <w:rPr>
+          <w:color w:val="0000FF"/>
+        </w:rPr>
+        <w:t>:</w:t>
+      </w:r>
+      <w:r>
+        <w:t xml:space="preserve"> 2D Case</w:t>
+      </w:r>
+      <w:r>
+        <w:t xml:space="preserve"> (Using VFRectangularCracks)</w:t>
+      </w:r>
       <w:bookmarkStart w:id="0" w:name="_GoBack"/>
       <w:bookmarkEnd w:id="0"/>
-    </w:p>
-    <w:p>
-      <w:r>
-        <w:rPr>
-          <w:color w:val="0000FF"/>
-        </w:rPr>
-        <w:t>TEST21</w:t>
-      </w:r>
-      <w:r>
-        <w:rPr>
-          <w:color w:val="0000FF"/>
-        </w:rPr>
-        <w:t>:</w:t>
-      </w:r>
-      <w:r>
-        <w:t xml:space="preserve"> 2D Case: Simulates crack propagation by tension, shear and a combination of both. Tension force is applied by displacement boundary condition normal to the pulled boundary while shear force is implemented by specify displacement component tangential to the pulled surface. Specifying both displacements normal and perpendicular to a surface implements the combination of tension and shear forces.</w:t>
-      </w:r>
-    </w:p>
+      <w:r>
+        <w:t>: Hydraulic fracturing: Simulates pressure driven propagation of a line crack, mimicking the hydraulic fracturing process.</w:t>
+      </w:r>
+    </w:p>
+    <w:p/>
     <w:p/>
     <w:p/>
     <w:p/>

</xml_diff>

<commit_message>
description and makefile updated
</commit_message>
<xml_diff>
--- a/ValidationTests/Description of Tests.docx
+++ b/ValidationTests/Description of Tests.docx
@@ -1,6 +1,6 @@
 
 <file path=word/document.xml><?xml version="1.0" encoding="utf-8"?>
-<w:document xmlns:wpc="http://schemas.microsoft.com/office/word/2010/wordprocessingCanvas" xmlns:mo="http://schemas.microsoft.com/office/mac/office/2008/main" xmlns:mc="http://schemas.openxmlformats.org/markup-compatibility/2006" xmlns:mv="urn:schemas-microsoft-com:mac:vml" xmlns:o="urn:schemas-microsoft-com:office:office" xmlns:r="http://schemas.openxmlformats.org/officeDocument/2006/relationships" xmlns:m="http://schemas.openxmlformats.org/officeDocument/2006/math" xmlns:v="urn:schemas-microsoft-com:vml" xmlns:wp14="http://schemas.microsoft.com/office/word/2010/wordprocessingDrawing" xmlns:wp="http://schemas.openxmlformats.org/drawingml/2006/wordprocessingDrawing" xmlns:w10="urn:schemas-microsoft-com:office:word" xmlns:w="http://schemas.openxmlformats.org/wordprocessingml/2006/main" xmlns:w14="http://schemas.microsoft.com/office/word/2010/wordml" xmlns:wpg="http://schemas.microsoft.com/office/word/2010/wordprocessingGroup" xmlns:wpi="http://schemas.microsoft.com/office/word/2010/wordprocessingInk" xmlns:wne="http://schemas.microsoft.com/office/word/2006/wordml" xmlns:wps="http://schemas.microsoft.com/office/word/2010/wordprocessingShape" mc:Ignorable="w14 wp14">
+<w:document xmlns:ve="http://schemas.openxmlformats.org/markup-compatibility/2006" xmlns:o="urn:schemas-microsoft-com:office:office" xmlns:r="http://schemas.openxmlformats.org/officeDocument/2006/relationships" xmlns:m="http://schemas.openxmlformats.org/officeDocument/2006/math" xmlns:v="urn:schemas-microsoft-com:vml" xmlns:wp="http://schemas.openxmlformats.org/drawingml/2006/wordprocessingDrawing" xmlns:w10="urn:schemas-microsoft-com:office:word" xmlns:w="http://schemas.openxmlformats.org/wordprocessingml/2006/main" xmlns:wne="http://schemas.microsoft.com/office/word/2006/wordml">
   <w:body>
     <w:p>
       <w:r>
@@ -44,6 +44,23 @@
       </w:r>
       <w:r>
         <w:t xml:space="preserve"> 2D Case: Hydraulic fracturing: Simulates pressure driven propagation of a line crack, mimicking the hydraulic fracturing process.</w:t>
+      </w:r>
+    </w:p>
+    <w:p>
+      <w:r>
+        <w:rPr>
+          <w:color w:val="0000FF"/>
+        </w:rPr>
+        <w:t>TEST16</w:t>
+      </w:r>
+      <w:r>
+        <w:rPr>
+          <w:color w:val="0000FF"/>
+        </w:rPr>
+        <w:t>:</w:t>
+      </w:r>
+      <w:r>
+        <w:t xml:space="preserve"> 3D Case: Hydraulic fracturing: Simulates pressure driven propagation of a penny-shaped crack, mimicking the hydraulic fracturing process.</w:t>
       </w:r>
     </w:p>
     <w:p>
@@ -221,7 +238,7 @@
 </file>
 
 <file path=word/styles.xml><?xml version="1.0" encoding="utf-8"?>
-<w:styles xmlns:mc="http://schemas.openxmlformats.org/markup-compatibility/2006" xmlns:r="http://schemas.openxmlformats.org/officeDocument/2006/relationships" xmlns:w="http://schemas.openxmlformats.org/wordprocessingml/2006/main" xmlns:w14="http://schemas.microsoft.com/office/word/2010/wordml" mc:Ignorable="w14">
+<w:styles xmlns:r="http://schemas.openxmlformats.org/officeDocument/2006/relationships" xmlns:w="http://schemas.openxmlformats.org/wordprocessingml/2006/main">
   <w:docDefaults>
     <w:rPrDefault>
       <w:rPr>
@@ -233,7 +250,7 @@
     </w:rPrDefault>
     <w:pPrDefault/>
   </w:docDefaults>
-  <w:latentStyles w:defLockedState="0" w:defUIPriority="99" w:defSemiHidden="1" w:defUnhideWhenUsed="1" w:defQFormat="0" w:count="276">
+  <w:latentStyles w:defLockedState="0" w:defUIPriority="99" w:defSemiHidden="1" w:defUnhideWhenUsed="1" w:defQFormat="0" w:count="267">
     <w:lsdException w:name="Normal" w:semiHidden="0" w:uiPriority="0" w:unhideWhenUsed="0" w:qFormat="1"/>
     <w:lsdException w:name="heading 1" w:semiHidden="0" w:uiPriority="9" w:unhideWhenUsed="0" w:qFormat="1"/>
     <w:lsdException w:name="heading 2" w:uiPriority="9" w:qFormat="1"/>
@@ -375,6 +392,7 @@
   <w:style w:type="paragraph" w:default="1" w:styleId="Normal">
     <w:name w:val="Normal"/>
     <w:qFormat/>
+    <w:rsid w:val="00E51186"/>
   </w:style>
   <w:style w:type="character" w:default="1" w:styleId="DefaultParagraphFont">
     <w:name w:val="Default Paragraph Font"/>
@@ -387,6 +405,7 @@
     <w:uiPriority w:val="99"/>
     <w:semiHidden/>
     <w:unhideWhenUsed/>
+    <w:qFormat/>
     <w:tblPr>
       <w:tblInd w:w="0" w:type="dxa"/>
       <w:tblCellMar>

</xml_diff>

<commit_message>
added test39.c and tweaked test16.c
</commit_message>
<xml_diff>
--- a/ValidationTests/Description of Tests.docx
+++ b/ValidationTests/Description of Tests.docx
@@ -22,13 +22,21 @@
         <w:t>2D</w:t>
       </w:r>
       <w:r>
-        <w:t xml:space="preserve"> v</w:t>
+        <w:t xml:space="preserve"> </w:t>
+      </w:r>
+      <w:proofErr w:type="gramStart"/>
+      <w:r>
+        <w:t>v</w:t>
       </w:r>
       <w:r>
         <w:t>alidati</w:t>
       </w:r>
       <w:r>
-        <w:t>on of crack opening displacemen</w:t>
+        <w:t>on of crack</w:t>
+      </w:r>
+      <w:proofErr w:type="gramEnd"/>
+      <w:r>
+        <w:t xml:space="preserve"> opening displacemen</w:t>
       </w:r>
       <w:r>
         <w:t>t</w:t>
@@ -62,8 +70,13 @@
       <w:r>
         <w:t xml:space="preserve"> 2D </w:t>
       </w:r>
-      <w:r>
-        <w:t>crack initiation</w:t>
+      <w:proofErr w:type="gramStart"/>
+      <w:r>
+        <w:t>crack</w:t>
+      </w:r>
+      <w:proofErr w:type="gramEnd"/>
+      <w:r>
+        <w:t xml:space="preserve"> initiation</w:t>
       </w:r>
       <w:r>
         <w:t xml:space="preserve"> and propagation</w:t>
@@ -142,12 +155,14 @@
       <w:r>
         <w:t xml:space="preserve"> and pre-existing cracks (using </w:t>
       </w:r>
+      <w:proofErr w:type="spellStart"/>
       <w:r>
         <w:t>VFRectangularCrack</w:t>
       </w:r>
       <w:r>
         <w:t>Create</w:t>
       </w:r>
+      <w:proofErr w:type="spellEnd"/>
       <w:r>
         <w:t>)</w:t>
       </w:r>
@@ -169,7 +184,15 @@
         <w:t>:</w:t>
       </w:r>
       <w:r>
-        <w:t xml:space="preserve"> 3D case: Crack initiation test. Computation of pressure required to initiate propagation of fracture of any given length.</w:t>
+        <w:t xml:space="preserve"> 3D case: Crack initiation test. Computation of pressure required </w:t>
+      </w:r>
+      <w:proofErr w:type="gramStart"/>
+      <w:r>
+        <w:t>to initiate</w:t>
+      </w:r>
+      <w:proofErr w:type="gramEnd"/>
+      <w:r>
+        <w:t xml:space="preserve"> propagation of fracture of any given length.</w:t>
       </w:r>
     </w:p>
     <w:p>
@@ -186,7 +209,15 @@
         <w:t>:</w:t>
       </w:r>
       <w:r>
-        <w:t xml:space="preserve"> 2D (hydraulic fracturing) static line crack case: Computes v-field and displacement for pressure loaded line crack of any given length.</w:t>
+        <w:t xml:space="preserve"> 2D (hydraulic fracturing) static line </w:t>
+      </w:r>
+      <w:proofErr w:type="gramStart"/>
+      <w:r>
+        <w:t>crack</w:t>
+      </w:r>
+      <w:proofErr w:type="gramEnd"/>
+      <w:r>
+        <w:t xml:space="preserve"> case: Computes v-field and displacement for pressure loaded line crack of any given length.</w:t>
       </w:r>
     </w:p>
     <w:p>
@@ -232,7 +263,15 @@
         <w:t xml:space="preserve"> </w:t>
       </w:r>
       <w:r>
-        <w:t>Computes v-field and displacement for volume driven propagation of arbitrary number of line crack of any length using VFRectangularCrackCreate.</w:t>
+        <w:t xml:space="preserve">Computes v-field and displacement for volume driven propagation of arbitrary number of line crack of any length using </w:t>
+      </w:r>
+      <w:proofErr w:type="spellStart"/>
+      <w:r>
+        <w:t>VFRectangularCrackCreate</w:t>
+      </w:r>
+      <w:proofErr w:type="spellEnd"/>
+      <w:r>
+        <w:t>.</w:t>
       </w:r>
     </w:p>
     <w:p>
@@ -253,8 +292,13 @@
       </w:r>
     </w:p>
     <w:p>
-      <w:r>
-        <w:t>crack.</w:t>
+      <w:proofErr w:type="gramStart"/>
+      <w:r>
+        <w:t>crack</w:t>
+      </w:r>
+      <w:proofErr w:type="gramEnd"/>
+      <w:r>
+        <w:t>.</w:t>
       </w:r>
     </w:p>
     <w:p>
@@ -323,7 +367,15 @@
         <w:t xml:space="preserve"> </w:t>
       </w:r>
       <w:r>
-        <w:t>Computes v-field and displacement for volume driven propagation of multiple penny-shaped cracks of arbitrary radii, using VFPennyCrackCreate.</w:t>
+        <w:t xml:space="preserve">Computes v-field and displacement for volume driven propagation of multiple penny-shaped cracks of arbitrary radii, using </w:t>
+      </w:r>
+      <w:proofErr w:type="spellStart"/>
+      <w:r>
+        <w:t>VFPennyCrackCreate</w:t>
+      </w:r>
+      <w:proofErr w:type="spellEnd"/>
+      <w:r>
+        <w:t>.</w:t>
       </w:r>
     </w:p>
     <w:p>
@@ -373,8 +425,13 @@
         <w:t>, using</w:t>
       </w:r>
       <w:r>
-        <w:t xml:space="preserve"> VFPennyCrackCreate</w:t>
-      </w:r>
+        <w:t xml:space="preserve"> </w:t>
+      </w:r>
+      <w:proofErr w:type="spellStart"/>
+      <w:r>
+        <w:t>VFPennyCrackCreate</w:t>
+      </w:r>
+      <w:proofErr w:type="spellEnd"/>
       <w:r>
         <w:t>.</w:t>
       </w:r>
@@ -428,11 +485,19 @@
         <w:t>P</w:t>
       </w:r>
       <w:r>
-        <w:t xml:space="preserve"> MixedFEMFlowSolver Validation:</w:t>
-      </w:r>
-      <w:r>
         <w:t xml:space="preserve"> </w:t>
       </w:r>
+      <w:proofErr w:type="spellStart"/>
+      <w:r>
+        <w:t>MixedFEMFlowSolver</w:t>
+      </w:r>
+      <w:proofErr w:type="spellEnd"/>
+      <w:r>
+        <w:t xml:space="preserve"> Validation:</w:t>
+      </w:r>
+      <w:r>
+        <w:t xml:space="preserve"> </w:t>
+      </w:r>
       <w:r>
         <w:t xml:space="preserve">Solution of velocity and pressure for flow problem with exact pressure, </w:t>
       </w:r>
@@ -443,7 +508,27 @@
           <w:sz w:val="22"/>
           <w:szCs w:val="22"/>
         </w:rPr>
-        <w:t>p = sin(2</w:t>
+        <w:t xml:space="preserve">p = </w:t>
+      </w:r>
+      <w:proofErr w:type="gramStart"/>
+      <w:r>
+        <w:rPr>
+          <w:rFonts w:ascii="Menlo Regular" w:hAnsi="Menlo Regular" w:cs="Menlo Regular"/>
+          <w:color w:val="007400"/>
+          <w:sz w:val="22"/>
+          <w:szCs w:val="22"/>
+        </w:rPr>
+        <w:t>sin(</w:t>
+      </w:r>
+      <w:proofErr w:type="gramEnd"/>
+      <w:r>
+        <w:rPr>
+          <w:rFonts w:ascii="Menlo Regular" w:hAnsi="Menlo Regular" w:cs="Menlo Regular"/>
+          <w:color w:val="007400"/>
+          <w:sz w:val="22"/>
+          <w:szCs w:val="22"/>
+        </w:rPr>
+        <w:t>2</w:t>
       </w:r>
       <w:r>
         <w:rPr>
@@ -500,8 +585,13 @@
         <w:t>z).</w:t>
       </w:r>
       <w:r>
-        <w:t>Normal veolocity</w:t>
-      </w:r>
+        <w:t xml:space="preserve">Normal </w:t>
+      </w:r>
+      <w:proofErr w:type="spellStart"/>
+      <w:r>
+        <w:t>veolocity</w:t>
+      </w:r>
+      <w:proofErr w:type="spellEnd"/>
       <w:r>
         <w:t xml:space="preserve"> condition is implemented on all boundaries.</w:t>
       </w:r>
@@ -520,7 +610,15 @@
         <w:t>:</w:t>
       </w:r>
       <w:r>
-        <w:t xml:space="preserve"> 3D KSP MixedFEMFlowSolver Validation:</w:t>
+        <w:t xml:space="preserve"> 3D KSP </w:t>
+      </w:r>
+      <w:proofErr w:type="spellStart"/>
+      <w:r>
+        <w:t>MixedFEMFlowSolver</w:t>
+      </w:r>
+      <w:proofErr w:type="spellEnd"/>
+      <w:r>
+        <w:t xml:space="preserve"> Validation:</w:t>
       </w:r>
       <w:r>
         <w:t xml:space="preserve"> </w:t>
@@ -537,6 +635,7 @@
         </w:rPr>
         <w:t xml:space="preserve">p = </w:t>
       </w:r>
+      <w:proofErr w:type="gramStart"/>
       <w:r>
         <w:rPr>
           <w:rFonts w:ascii="Menlo Regular" w:hAnsi="Menlo Regular" w:cs="Menlo Regular"/>
@@ -545,7 +644,17 @@
           <w:szCs w:val="22"/>
         </w:rPr>
         <w:lastRenderedPageBreak/>
-        <w:t>sin(2</w:t>
+        <w:t>sin(</w:t>
+      </w:r>
+      <w:proofErr w:type="gramEnd"/>
+      <w:r>
+        <w:rPr>
+          <w:rFonts w:ascii="Menlo Regular" w:hAnsi="Menlo Regular" w:cs="Menlo Regular"/>
+          <w:color w:val="007400"/>
+          <w:sz w:val="22"/>
+          <w:szCs w:val="22"/>
+        </w:rPr>
+        <w:t>2</w:t>
       </w:r>
       <w:r>
         <w:rPr>
@@ -634,11 +743,19 @@
         <w:t>P</w:t>
       </w:r>
       <w:r>
-        <w:t xml:space="preserve"> MixedFEMFlowSolver Validation:</w:t>
-      </w:r>
-      <w:r>
         <w:t xml:space="preserve"> </w:t>
       </w:r>
+      <w:proofErr w:type="spellStart"/>
+      <w:r>
+        <w:t>MixedFEMFlowSolver</w:t>
+      </w:r>
+      <w:proofErr w:type="spellEnd"/>
+      <w:r>
+        <w:t xml:space="preserve"> Validation:</w:t>
+      </w:r>
+      <w:r>
+        <w:t xml:space="preserve"> </w:t>
+      </w:r>
       <w:r>
         <w:t xml:space="preserve">Solution of velocity and pressure for flow problem with exact pressure, </w:t>
       </w:r>
@@ -649,43 +766,105 @@
           <w:sz w:val="22"/>
           <w:szCs w:val="22"/>
         </w:rPr>
-        <w:t>p = cos(</w:t>
-      </w:r>
-      <w:r>
-        <w:rPr>
-          <w:rFonts w:ascii="Menlo Regular" w:hAnsi="Menlo Regular" w:cs="Menlo Regular"/>
-          <w:color w:val="007400"/>
-          <w:sz w:val="22"/>
-          <w:szCs w:val="22"/>
-        </w:rPr>
-        <w:sym w:font="Symbol" w:char="F050"/>
-      </w:r>
-      <w:r>
-        <w:rPr>
-          <w:rFonts w:ascii="Menlo Regular" w:hAnsi="Menlo Regular" w:cs="Menlo Regular"/>
-          <w:color w:val="007400"/>
-          <w:sz w:val="22"/>
-          <w:szCs w:val="22"/>
-        </w:rPr>
-        <w:t>x)cos(</w:t>
-      </w:r>
-      <w:r>
-        <w:rPr>
-          <w:rFonts w:ascii="Menlo Regular" w:hAnsi="Menlo Regular" w:cs="Menlo Regular"/>
-          <w:color w:val="007400"/>
-          <w:sz w:val="22"/>
-          <w:szCs w:val="22"/>
-        </w:rPr>
-        <w:sym w:font="Symbol" w:char="F050"/>
-      </w:r>
-      <w:r>
-        <w:rPr>
-          <w:rFonts w:ascii="Menlo Regular" w:hAnsi="Menlo Regular" w:cs="Menlo Regular"/>
-          <w:color w:val="007400"/>
-          <w:sz w:val="22"/>
-          <w:szCs w:val="22"/>
-        </w:rPr>
-        <w:t>y)cos(</w:t>
+        <w:t xml:space="preserve">p = </w:t>
+      </w:r>
+      <w:proofErr w:type="spellStart"/>
+      <w:proofErr w:type="gramStart"/>
+      <w:r>
+        <w:rPr>
+          <w:rFonts w:ascii="Menlo Regular" w:hAnsi="Menlo Regular" w:cs="Menlo Regular"/>
+          <w:color w:val="007400"/>
+          <w:sz w:val="22"/>
+          <w:szCs w:val="22"/>
+        </w:rPr>
+        <w:t>cos</w:t>
+      </w:r>
+      <w:proofErr w:type="spellEnd"/>
+      <w:r>
+        <w:rPr>
+          <w:rFonts w:ascii="Menlo Regular" w:hAnsi="Menlo Regular" w:cs="Menlo Regular"/>
+          <w:color w:val="007400"/>
+          <w:sz w:val="22"/>
+          <w:szCs w:val="22"/>
+        </w:rPr>
+        <w:t>(</w:t>
+      </w:r>
+      <w:proofErr w:type="gramEnd"/>
+      <w:r>
+        <w:rPr>
+          <w:rFonts w:ascii="Menlo Regular" w:hAnsi="Menlo Regular" w:cs="Menlo Regular"/>
+          <w:color w:val="007400"/>
+          <w:sz w:val="22"/>
+          <w:szCs w:val="22"/>
+        </w:rPr>
+        <w:sym w:font="Symbol" w:char="F050"/>
+      </w:r>
+      <w:r>
+        <w:rPr>
+          <w:rFonts w:ascii="Menlo Regular" w:hAnsi="Menlo Regular" w:cs="Menlo Regular"/>
+          <w:color w:val="007400"/>
+          <w:sz w:val="22"/>
+          <w:szCs w:val="22"/>
+        </w:rPr>
+        <w:t>x)</w:t>
+      </w:r>
+      <w:proofErr w:type="spellStart"/>
+      <w:r>
+        <w:rPr>
+          <w:rFonts w:ascii="Menlo Regular" w:hAnsi="Menlo Regular" w:cs="Menlo Regular"/>
+          <w:color w:val="007400"/>
+          <w:sz w:val="22"/>
+          <w:szCs w:val="22"/>
+        </w:rPr>
+        <w:t>cos</w:t>
+      </w:r>
+      <w:proofErr w:type="spellEnd"/>
+      <w:r>
+        <w:rPr>
+          <w:rFonts w:ascii="Menlo Regular" w:hAnsi="Menlo Regular" w:cs="Menlo Regular"/>
+          <w:color w:val="007400"/>
+          <w:sz w:val="22"/>
+          <w:szCs w:val="22"/>
+        </w:rPr>
+        <w:t>(</w:t>
+      </w:r>
+      <w:r>
+        <w:rPr>
+          <w:rFonts w:ascii="Menlo Regular" w:hAnsi="Menlo Regular" w:cs="Menlo Regular"/>
+          <w:color w:val="007400"/>
+          <w:sz w:val="22"/>
+          <w:szCs w:val="22"/>
+        </w:rPr>
+        <w:sym w:font="Symbol" w:char="F050"/>
+      </w:r>
+      <w:r>
+        <w:rPr>
+          <w:rFonts w:ascii="Menlo Regular" w:hAnsi="Menlo Regular" w:cs="Menlo Regular"/>
+          <w:color w:val="007400"/>
+          <w:sz w:val="22"/>
+          <w:szCs w:val="22"/>
+        </w:rPr>
+        <w:t>y)</w:t>
+      </w:r>
+      <w:proofErr w:type="spellStart"/>
+      <w:r>
+        <w:rPr>
+          <w:rFonts w:ascii="Menlo Regular" w:hAnsi="Menlo Regular" w:cs="Menlo Regular"/>
+          <w:color w:val="007400"/>
+          <w:sz w:val="22"/>
+          <w:szCs w:val="22"/>
+        </w:rPr>
+        <w:t>cos</w:t>
+      </w:r>
+      <w:proofErr w:type="spellEnd"/>
+      <w:r>
+        <w:rPr>
+          <w:rFonts w:ascii="Menlo Regular" w:hAnsi="Menlo Regular" w:cs="Menlo Regular"/>
+          <w:color w:val="007400"/>
+          <w:sz w:val="22"/>
+          <w:szCs w:val="22"/>
+        </w:rPr>
+        <w:t>(</w:t>
       </w:r>
       <w:r>
         <w:rPr>
@@ -754,7 +933,15 @@
         <w:t>:</w:t>
       </w:r>
       <w:r>
-        <w:t xml:space="preserve"> 3D KSP MixedFEMFlowSolver Validation:</w:t>
+        <w:t xml:space="preserve"> 3D KSP </w:t>
+      </w:r>
+      <w:proofErr w:type="spellStart"/>
+      <w:r>
+        <w:t>MixedFEMFlowSolver</w:t>
+      </w:r>
+      <w:proofErr w:type="spellEnd"/>
+      <w:r>
+        <w:t xml:space="preserve"> Validation:</w:t>
       </w:r>
       <w:r>
         <w:t xml:space="preserve"> </w:t>
@@ -769,43 +956,105 @@
           <w:sz w:val="22"/>
           <w:szCs w:val="22"/>
         </w:rPr>
-        <w:t>p = cos(</w:t>
-      </w:r>
-      <w:r>
-        <w:rPr>
-          <w:rFonts w:ascii="Menlo Regular" w:hAnsi="Menlo Regular" w:cs="Menlo Regular"/>
-          <w:color w:val="007400"/>
-          <w:sz w:val="22"/>
-          <w:szCs w:val="22"/>
-        </w:rPr>
-        <w:sym w:font="Symbol" w:char="F050"/>
-      </w:r>
-      <w:r>
-        <w:rPr>
-          <w:rFonts w:ascii="Menlo Regular" w:hAnsi="Menlo Regular" w:cs="Menlo Regular"/>
-          <w:color w:val="007400"/>
-          <w:sz w:val="22"/>
-          <w:szCs w:val="22"/>
-        </w:rPr>
-        <w:t>x)cos(</w:t>
-      </w:r>
-      <w:r>
-        <w:rPr>
-          <w:rFonts w:ascii="Menlo Regular" w:hAnsi="Menlo Regular" w:cs="Menlo Regular"/>
-          <w:color w:val="007400"/>
-          <w:sz w:val="22"/>
-          <w:szCs w:val="22"/>
-        </w:rPr>
-        <w:sym w:font="Symbol" w:char="F050"/>
-      </w:r>
-      <w:r>
-        <w:rPr>
-          <w:rFonts w:ascii="Menlo Regular" w:hAnsi="Menlo Regular" w:cs="Menlo Regular"/>
-          <w:color w:val="007400"/>
-          <w:sz w:val="22"/>
-          <w:szCs w:val="22"/>
-        </w:rPr>
-        <w:t>y)cos(</w:t>
+        <w:t xml:space="preserve">p = </w:t>
+      </w:r>
+      <w:proofErr w:type="spellStart"/>
+      <w:proofErr w:type="gramStart"/>
+      <w:r>
+        <w:rPr>
+          <w:rFonts w:ascii="Menlo Regular" w:hAnsi="Menlo Regular" w:cs="Menlo Regular"/>
+          <w:color w:val="007400"/>
+          <w:sz w:val="22"/>
+          <w:szCs w:val="22"/>
+        </w:rPr>
+        <w:t>cos</w:t>
+      </w:r>
+      <w:proofErr w:type="spellEnd"/>
+      <w:r>
+        <w:rPr>
+          <w:rFonts w:ascii="Menlo Regular" w:hAnsi="Menlo Regular" w:cs="Menlo Regular"/>
+          <w:color w:val="007400"/>
+          <w:sz w:val="22"/>
+          <w:szCs w:val="22"/>
+        </w:rPr>
+        <w:t>(</w:t>
+      </w:r>
+      <w:proofErr w:type="gramEnd"/>
+      <w:r>
+        <w:rPr>
+          <w:rFonts w:ascii="Menlo Regular" w:hAnsi="Menlo Regular" w:cs="Menlo Regular"/>
+          <w:color w:val="007400"/>
+          <w:sz w:val="22"/>
+          <w:szCs w:val="22"/>
+        </w:rPr>
+        <w:sym w:font="Symbol" w:char="F050"/>
+      </w:r>
+      <w:r>
+        <w:rPr>
+          <w:rFonts w:ascii="Menlo Regular" w:hAnsi="Menlo Regular" w:cs="Menlo Regular"/>
+          <w:color w:val="007400"/>
+          <w:sz w:val="22"/>
+          <w:szCs w:val="22"/>
+        </w:rPr>
+        <w:t>x)</w:t>
+      </w:r>
+      <w:proofErr w:type="spellStart"/>
+      <w:r>
+        <w:rPr>
+          <w:rFonts w:ascii="Menlo Regular" w:hAnsi="Menlo Regular" w:cs="Menlo Regular"/>
+          <w:color w:val="007400"/>
+          <w:sz w:val="22"/>
+          <w:szCs w:val="22"/>
+        </w:rPr>
+        <w:t>cos</w:t>
+      </w:r>
+      <w:proofErr w:type="spellEnd"/>
+      <w:r>
+        <w:rPr>
+          <w:rFonts w:ascii="Menlo Regular" w:hAnsi="Menlo Regular" w:cs="Menlo Regular"/>
+          <w:color w:val="007400"/>
+          <w:sz w:val="22"/>
+          <w:szCs w:val="22"/>
+        </w:rPr>
+        <w:t>(</w:t>
+      </w:r>
+      <w:r>
+        <w:rPr>
+          <w:rFonts w:ascii="Menlo Regular" w:hAnsi="Menlo Regular" w:cs="Menlo Regular"/>
+          <w:color w:val="007400"/>
+          <w:sz w:val="22"/>
+          <w:szCs w:val="22"/>
+        </w:rPr>
+        <w:sym w:font="Symbol" w:char="F050"/>
+      </w:r>
+      <w:r>
+        <w:rPr>
+          <w:rFonts w:ascii="Menlo Regular" w:hAnsi="Menlo Regular" w:cs="Menlo Regular"/>
+          <w:color w:val="007400"/>
+          <w:sz w:val="22"/>
+          <w:szCs w:val="22"/>
+        </w:rPr>
+        <w:t>y)</w:t>
+      </w:r>
+      <w:proofErr w:type="spellStart"/>
+      <w:r>
+        <w:rPr>
+          <w:rFonts w:ascii="Menlo Regular" w:hAnsi="Menlo Regular" w:cs="Menlo Regular"/>
+          <w:color w:val="007400"/>
+          <w:sz w:val="22"/>
+          <w:szCs w:val="22"/>
+        </w:rPr>
+        <w:t>cos</w:t>
+      </w:r>
+      <w:proofErr w:type="spellEnd"/>
+      <w:r>
+        <w:rPr>
+          <w:rFonts w:ascii="Menlo Regular" w:hAnsi="Menlo Regular" w:cs="Menlo Regular"/>
+          <w:color w:val="007400"/>
+          <w:sz w:val="22"/>
+          <w:szCs w:val="22"/>
+        </w:rPr>
+        <w:t>(</w:t>
       </w:r>
       <w:r>
         <w:rPr>
@@ -887,11 +1136,19 @@
         <w:t>NES</w:t>
       </w:r>
       <w:r>
-        <w:t xml:space="preserve"> MixedFEMFlowSolver Validation:</w:t>
-      </w:r>
-      <w:r>
         <w:t xml:space="preserve"> </w:t>
       </w:r>
+      <w:proofErr w:type="spellStart"/>
+      <w:r>
+        <w:t>MixedFEMFlowSolver</w:t>
+      </w:r>
+      <w:proofErr w:type="spellEnd"/>
+      <w:r>
+        <w:t xml:space="preserve"> Validation:</w:t>
+      </w:r>
+      <w:r>
+        <w:t xml:space="preserve"> </w:t>
+      </w:r>
       <w:r>
         <w:t xml:space="preserve">Solution of velocity and pressure for flow problem with exact pressure, </w:t>
       </w:r>
@@ -902,7 +1159,27 @@
           <w:sz w:val="22"/>
           <w:szCs w:val="22"/>
         </w:rPr>
-        <w:t>p = sin(2</w:t>
+        <w:t xml:space="preserve">p = </w:t>
+      </w:r>
+      <w:proofErr w:type="gramStart"/>
+      <w:r>
+        <w:rPr>
+          <w:rFonts w:ascii="Menlo Regular" w:hAnsi="Menlo Regular" w:cs="Menlo Regular"/>
+          <w:color w:val="007400"/>
+          <w:sz w:val="22"/>
+          <w:szCs w:val="22"/>
+        </w:rPr>
+        <w:t>sin(</w:t>
+      </w:r>
+      <w:proofErr w:type="gramEnd"/>
+      <w:r>
+        <w:rPr>
+          <w:rFonts w:ascii="Menlo Regular" w:hAnsi="Menlo Regular" w:cs="Menlo Regular"/>
+          <w:color w:val="007400"/>
+          <w:sz w:val="22"/>
+          <w:szCs w:val="22"/>
+        </w:rPr>
+        <w:t>2</w:t>
       </w:r>
       <w:r>
         <w:rPr>
@@ -976,7 +1253,15 @@
         <w:t>:</w:t>
       </w:r>
       <w:r>
-        <w:t xml:space="preserve"> 3D SNES MixedFEMFlowSolver Validation:</w:t>
+        <w:t xml:space="preserve"> 3D SNES </w:t>
+      </w:r>
+      <w:proofErr w:type="spellStart"/>
+      <w:r>
+        <w:t>MixedFEMFlowSolver</w:t>
+      </w:r>
+      <w:proofErr w:type="spellEnd"/>
+      <w:r>
+        <w:t xml:space="preserve"> Validation:</w:t>
       </w:r>
       <w:r>
         <w:t xml:space="preserve"> </w:t>
@@ -991,7 +1276,27 @@
           <w:sz w:val="22"/>
           <w:szCs w:val="22"/>
         </w:rPr>
-        <w:t>p = sin(2</w:t>
+        <w:t xml:space="preserve">p = </w:t>
+      </w:r>
+      <w:proofErr w:type="gramStart"/>
+      <w:r>
+        <w:rPr>
+          <w:rFonts w:ascii="Menlo Regular" w:hAnsi="Menlo Regular" w:cs="Menlo Regular"/>
+          <w:color w:val="007400"/>
+          <w:sz w:val="22"/>
+          <w:szCs w:val="22"/>
+        </w:rPr>
+        <w:t>sin(</w:t>
+      </w:r>
+      <w:proofErr w:type="gramEnd"/>
+      <w:r>
+        <w:rPr>
+          <w:rFonts w:ascii="Menlo Regular" w:hAnsi="Menlo Regular" w:cs="Menlo Regular"/>
+          <w:color w:val="007400"/>
+          <w:sz w:val="22"/>
+          <w:szCs w:val="22"/>
+        </w:rPr>
+        <w:t>2</w:t>
       </w:r>
       <w:r>
         <w:rPr>
@@ -1065,7 +1370,15 @@
         <w:t>:</w:t>
       </w:r>
       <w:r>
-        <w:t xml:space="preserve"> 3D SNES MixedFEMFlowSolver Validation:</w:t>
+        <w:t xml:space="preserve"> 3D SNES </w:t>
+      </w:r>
+      <w:proofErr w:type="spellStart"/>
+      <w:r>
+        <w:t>MixedFEMFlowSolver</w:t>
+      </w:r>
+      <w:proofErr w:type="spellEnd"/>
+      <w:r>
+        <w:t xml:space="preserve"> Validation:</w:t>
       </w:r>
       <w:r>
         <w:t xml:space="preserve"> </w:t>
@@ -1080,43 +1393,105 @@
           <w:sz w:val="22"/>
           <w:szCs w:val="22"/>
         </w:rPr>
-        <w:t>p = cos(</w:t>
-      </w:r>
-      <w:r>
-        <w:rPr>
-          <w:rFonts w:ascii="Menlo Regular" w:hAnsi="Menlo Regular" w:cs="Menlo Regular"/>
-          <w:color w:val="007400"/>
-          <w:sz w:val="22"/>
-          <w:szCs w:val="22"/>
-        </w:rPr>
-        <w:sym w:font="Symbol" w:char="F050"/>
-      </w:r>
-      <w:r>
-        <w:rPr>
-          <w:rFonts w:ascii="Menlo Regular" w:hAnsi="Menlo Regular" w:cs="Menlo Regular"/>
-          <w:color w:val="007400"/>
-          <w:sz w:val="22"/>
-          <w:szCs w:val="22"/>
-        </w:rPr>
-        <w:t>x)cos(</w:t>
-      </w:r>
-      <w:r>
-        <w:rPr>
-          <w:rFonts w:ascii="Menlo Regular" w:hAnsi="Menlo Regular" w:cs="Menlo Regular"/>
-          <w:color w:val="007400"/>
-          <w:sz w:val="22"/>
-          <w:szCs w:val="22"/>
-        </w:rPr>
-        <w:sym w:font="Symbol" w:char="F050"/>
-      </w:r>
-      <w:r>
-        <w:rPr>
-          <w:rFonts w:ascii="Menlo Regular" w:hAnsi="Menlo Regular" w:cs="Menlo Regular"/>
-          <w:color w:val="007400"/>
-          <w:sz w:val="22"/>
-          <w:szCs w:val="22"/>
-        </w:rPr>
-        <w:t>y)cos(</w:t>
+        <w:t xml:space="preserve">p = </w:t>
+      </w:r>
+      <w:proofErr w:type="spellStart"/>
+      <w:proofErr w:type="gramStart"/>
+      <w:r>
+        <w:rPr>
+          <w:rFonts w:ascii="Menlo Regular" w:hAnsi="Menlo Regular" w:cs="Menlo Regular"/>
+          <w:color w:val="007400"/>
+          <w:sz w:val="22"/>
+          <w:szCs w:val="22"/>
+        </w:rPr>
+        <w:t>cos</w:t>
+      </w:r>
+      <w:proofErr w:type="spellEnd"/>
+      <w:r>
+        <w:rPr>
+          <w:rFonts w:ascii="Menlo Regular" w:hAnsi="Menlo Regular" w:cs="Menlo Regular"/>
+          <w:color w:val="007400"/>
+          <w:sz w:val="22"/>
+          <w:szCs w:val="22"/>
+        </w:rPr>
+        <w:t>(</w:t>
+      </w:r>
+      <w:proofErr w:type="gramEnd"/>
+      <w:r>
+        <w:rPr>
+          <w:rFonts w:ascii="Menlo Regular" w:hAnsi="Menlo Regular" w:cs="Menlo Regular"/>
+          <w:color w:val="007400"/>
+          <w:sz w:val="22"/>
+          <w:szCs w:val="22"/>
+        </w:rPr>
+        <w:sym w:font="Symbol" w:char="F050"/>
+      </w:r>
+      <w:r>
+        <w:rPr>
+          <w:rFonts w:ascii="Menlo Regular" w:hAnsi="Menlo Regular" w:cs="Menlo Regular"/>
+          <w:color w:val="007400"/>
+          <w:sz w:val="22"/>
+          <w:szCs w:val="22"/>
+        </w:rPr>
+        <w:t>x)</w:t>
+      </w:r>
+      <w:proofErr w:type="spellStart"/>
+      <w:r>
+        <w:rPr>
+          <w:rFonts w:ascii="Menlo Regular" w:hAnsi="Menlo Regular" w:cs="Menlo Regular"/>
+          <w:color w:val="007400"/>
+          <w:sz w:val="22"/>
+          <w:szCs w:val="22"/>
+        </w:rPr>
+        <w:t>cos</w:t>
+      </w:r>
+      <w:proofErr w:type="spellEnd"/>
+      <w:r>
+        <w:rPr>
+          <w:rFonts w:ascii="Menlo Regular" w:hAnsi="Menlo Regular" w:cs="Menlo Regular"/>
+          <w:color w:val="007400"/>
+          <w:sz w:val="22"/>
+          <w:szCs w:val="22"/>
+        </w:rPr>
+        <w:t>(</w:t>
+      </w:r>
+      <w:r>
+        <w:rPr>
+          <w:rFonts w:ascii="Menlo Regular" w:hAnsi="Menlo Regular" w:cs="Menlo Regular"/>
+          <w:color w:val="007400"/>
+          <w:sz w:val="22"/>
+          <w:szCs w:val="22"/>
+        </w:rPr>
+        <w:sym w:font="Symbol" w:char="F050"/>
+      </w:r>
+      <w:r>
+        <w:rPr>
+          <w:rFonts w:ascii="Menlo Regular" w:hAnsi="Menlo Regular" w:cs="Menlo Regular"/>
+          <w:color w:val="007400"/>
+          <w:sz w:val="22"/>
+          <w:szCs w:val="22"/>
+        </w:rPr>
+        <w:t>y)</w:t>
+      </w:r>
+      <w:proofErr w:type="spellStart"/>
+      <w:r>
+        <w:rPr>
+          <w:rFonts w:ascii="Menlo Regular" w:hAnsi="Menlo Regular" w:cs="Menlo Regular"/>
+          <w:color w:val="007400"/>
+          <w:sz w:val="22"/>
+          <w:szCs w:val="22"/>
+        </w:rPr>
+        <w:t>cos</w:t>
+      </w:r>
+      <w:proofErr w:type="spellEnd"/>
+      <w:r>
+        <w:rPr>
+          <w:rFonts w:ascii="Menlo Regular" w:hAnsi="Menlo Regular" w:cs="Menlo Regular"/>
+          <w:color w:val="007400"/>
+          <w:sz w:val="22"/>
+          <w:szCs w:val="22"/>
+        </w:rPr>
+        <w:t>(</w:t>
       </w:r>
       <w:r>
         <w:rPr>
@@ -1185,13 +1560,15 @@
         <w:t>:</w:t>
       </w:r>
       <w:r>
-        <w:t xml:space="preserve"> 3D S</w:t>
-      </w:r>
-      <w:r>
-        <w:t>NES</w:t>
-      </w:r>
-      <w:r>
-        <w:t xml:space="preserve"> MixedFEMFlowSolver Validation:</w:t>
+        <w:t xml:space="preserve"> 3D SNES </w:t>
+      </w:r>
+      <w:proofErr w:type="spellStart"/>
+      <w:r>
+        <w:t>MixedFEMFlowSolver</w:t>
+      </w:r>
+      <w:proofErr w:type="spellEnd"/>
+      <w:r>
+        <w:t xml:space="preserve"> Validation:</w:t>
       </w:r>
       <w:r>
         <w:t xml:space="preserve"> </w:t>
@@ -1206,43 +1583,105 @@
           <w:sz w:val="22"/>
           <w:szCs w:val="22"/>
         </w:rPr>
-        <w:t>p = cos(</w:t>
-      </w:r>
-      <w:r>
-        <w:rPr>
-          <w:rFonts w:ascii="Menlo Regular" w:hAnsi="Menlo Regular" w:cs="Menlo Regular"/>
-          <w:color w:val="007400"/>
-          <w:sz w:val="22"/>
-          <w:szCs w:val="22"/>
-        </w:rPr>
-        <w:sym w:font="Symbol" w:char="F050"/>
-      </w:r>
-      <w:r>
-        <w:rPr>
-          <w:rFonts w:ascii="Menlo Regular" w:hAnsi="Menlo Regular" w:cs="Menlo Regular"/>
-          <w:color w:val="007400"/>
-          <w:sz w:val="22"/>
-          <w:szCs w:val="22"/>
-        </w:rPr>
-        <w:t>x)cos(</w:t>
-      </w:r>
-      <w:r>
-        <w:rPr>
-          <w:rFonts w:ascii="Menlo Regular" w:hAnsi="Menlo Regular" w:cs="Menlo Regular"/>
-          <w:color w:val="007400"/>
-          <w:sz w:val="22"/>
-          <w:szCs w:val="22"/>
-        </w:rPr>
-        <w:sym w:font="Symbol" w:char="F050"/>
-      </w:r>
-      <w:r>
-        <w:rPr>
-          <w:rFonts w:ascii="Menlo Regular" w:hAnsi="Menlo Regular" w:cs="Menlo Regular"/>
-          <w:color w:val="007400"/>
-          <w:sz w:val="22"/>
-          <w:szCs w:val="22"/>
-        </w:rPr>
-        <w:t>y)cos(</w:t>
+        <w:t xml:space="preserve">p = </w:t>
+      </w:r>
+      <w:proofErr w:type="spellStart"/>
+      <w:proofErr w:type="gramStart"/>
+      <w:r>
+        <w:rPr>
+          <w:rFonts w:ascii="Menlo Regular" w:hAnsi="Menlo Regular" w:cs="Menlo Regular"/>
+          <w:color w:val="007400"/>
+          <w:sz w:val="22"/>
+          <w:szCs w:val="22"/>
+        </w:rPr>
+        <w:t>cos</w:t>
+      </w:r>
+      <w:proofErr w:type="spellEnd"/>
+      <w:r>
+        <w:rPr>
+          <w:rFonts w:ascii="Menlo Regular" w:hAnsi="Menlo Regular" w:cs="Menlo Regular"/>
+          <w:color w:val="007400"/>
+          <w:sz w:val="22"/>
+          <w:szCs w:val="22"/>
+        </w:rPr>
+        <w:t>(</w:t>
+      </w:r>
+      <w:proofErr w:type="gramEnd"/>
+      <w:r>
+        <w:rPr>
+          <w:rFonts w:ascii="Menlo Regular" w:hAnsi="Menlo Regular" w:cs="Menlo Regular"/>
+          <w:color w:val="007400"/>
+          <w:sz w:val="22"/>
+          <w:szCs w:val="22"/>
+        </w:rPr>
+        <w:sym w:font="Symbol" w:char="F050"/>
+      </w:r>
+      <w:r>
+        <w:rPr>
+          <w:rFonts w:ascii="Menlo Regular" w:hAnsi="Menlo Regular" w:cs="Menlo Regular"/>
+          <w:color w:val="007400"/>
+          <w:sz w:val="22"/>
+          <w:szCs w:val="22"/>
+        </w:rPr>
+        <w:t>x)</w:t>
+      </w:r>
+      <w:proofErr w:type="spellStart"/>
+      <w:r>
+        <w:rPr>
+          <w:rFonts w:ascii="Menlo Regular" w:hAnsi="Menlo Regular" w:cs="Menlo Regular"/>
+          <w:color w:val="007400"/>
+          <w:sz w:val="22"/>
+          <w:szCs w:val="22"/>
+        </w:rPr>
+        <w:t>cos</w:t>
+      </w:r>
+      <w:proofErr w:type="spellEnd"/>
+      <w:r>
+        <w:rPr>
+          <w:rFonts w:ascii="Menlo Regular" w:hAnsi="Menlo Regular" w:cs="Menlo Regular"/>
+          <w:color w:val="007400"/>
+          <w:sz w:val="22"/>
+          <w:szCs w:val="22"/>
+        </w:rPr>
+        <w:t>(</w:t>
+      </w:r>
+      <w:r>
+        <w:rPr>
+          <w:rFonts w:ascii="Menlo Regular" w:hAnsi="Menlo Regular" w:cs="Menlo Regular"/>
+          <w:color w:val="007400"/>
+          <w:sz w:val="22"/>
+          <w:szCs w:val="22"/>
+        </w:rPr>
+        <w:sym w:font="Symbol" w:char="F050"/>
+      </w:r>
+      <w:r>
+        <w:rPr>
+          <w:rFonts w:ascii="Menlo Regular" w:hAnsi="Menlo Regular" w:cs="Menlo Regular"/>
+          <w:color w:val="007400"/>
+          <w:sz w:val="22"/>
+          <w:szCs w:val="22"/>
+        </w:rPr>
+        <w:t>y)</w:t>
+      </w:r>
+      <w:proofErr w:type="spellStart"/>
+      <w:r>
+        <w:rPr>
+          <w:rFonts w:ascii="Menlo Regular" w:hAnsi="Menlo Regular" w:cs="Menlo Regular"/>
+          <w:color w:val="007400"/>
+          <w:sz w:val="22"/>
+          <w:szCs w:val="22"/>
+        </w:rPr>
+        <w:t>cos</w:t>
+      </w:r>
+      <w:proofErr w:type="spellEnd"/>
+      <w:r>
+        <w:rPr>
+          <w:rFonts w:ascii="Menlo Regular" w:hAnsi="Menlo Regular" w:cs="Menlo Regular"/>
+          <w:color w:val="007400"/>
+          <w:sz w:val="22"/>
+          <w:szCs w:val="22"/>
+        </w:rPr>
+        <w:t>(</w:t>
       </w:r>
       <w:r>
         <w:rPr>
@@ -1295,105 +1734,6 @@
       </w:r>
       <w:r>
         <w:t>Pressure condition is implemented on all boundaries.</w:t>
-      </w:r>
-    </w:p>
-    <w:p/>
-    <w:p/>
-    <w:p/>
-    <w:p/>
-    <w:p>
-      <w:r>
-        <w:rPr>
-          <w:color w:val="0000FF"/>
-        </w:rPr>
-        <w:t>T</w:t>
-      </w:r>
-      <w:r>
-        <w:rPr>
-          <w:color w:val="0000FF"/>
-        </w:rPr>
-        <w:t>EST32</w:t>
-      </w:r>
-      <w:r>
-        <w:rPr>
-          <w:color w:val="0000FF"/>
-        </w:rPr>
-        <w:t>:</w:t>
-      </w:r>
-      <w:r>
-        <w:t xml:space="preserve"> 3D TS MixedFEMFlowSolver Validation:</w:t>
-      </w:r>
-      <w:r>
-        <w:t xml:space="preserve"> </w:t>
-      </w:r>
-      <w:r>
-        <w:t xml:space="preserve">Solution of velocity and pressure for flow problem with exact pressure, </w:t>
-      </w:r>
-      <w:r>
-        <w:rPr>
-          <w:rFonts w:ascii="Menlo Regular" w:hAnsi="Menlo Regular" w:cs="Menlo Regular"/>
-          <w:color w:val="007400"/>
-          <w:sz w:val="22"/>
-          <w:szCs w:val="22"/>
-        </w:rPr>
-        <w:t>p = sin(2</w:t>
-      </w:r>
-      <w:r>
-        <w:rPr>
-          <w:rFonts w:ascii="Menlo Regular" w:hAnsi="Menlo Regular" w:cs="Menlo Regular"/>
-          <w:color w:val="007400"/>
-          <w:sz w:val="22"/>
-          <w:szCs w:val="22"/>
-        </w:rPr>
-        <w:sym w:font="Symbol" w:char="F050"/>
-      </w:r>
-      <w:r>
-        <w:rPr>
-          <w:rFonts w:ascii="Menlo Regular" w:hAnsi="Menlo Regular" w:cs="Menlo Regular"/>
-          <w:color w:val="007400"/>
-          <w:sz w:val="22"/>
-          <w:szCs w:val="22"/>
-        </w:rPr>
-        <w:t>x)sin(2</w:t>
-      </w:r>
-      <w:r>
-        <w:rPr>
-          <w:rFonts w:ascii="Menlo Regular" w:hAnsi="Menlo Regular" w:cs="Menlo Regular"/>
-          <w:color w:val="007400"/>
-          <w:sz w:val="22"/>
-          <w:szCs w:val="22"/>
-        </w:rPr>
-        <w:sym w:font="Symbol" w:char="F050"/>
-      </w:r>
-      <w:r>
-        <w:rPr>
-          <w:rFonts w:ascii="Menlo Regular" w:hAnsi="Menlo Regular" w:cs="Menlo Regular"/>
-          <w:color w:val="007400"/>
-          <w:sz w:val="22"/>
-          <w:szCs w:val="22"/>
-        </w:rPr>
-        <w:t>y)sin(2</w:t>
-      </w:r>
-      <w:r>
-        <w:rPr>
-          <w:rFonts w:ascii="Menlo Regular" w:hAnsi="Menlo Regular" w:cs="Menlo Regular"/>
-          <w:color w:val="007400"/>
-          <w:sz w:val="22"/>
-          <w:szCs w:val="22"/>
-        </w:rPr>
-        <w:sym w:font="Symbol" w:char="F050"/>
-      </w:r>
-      <w:r>
-        <w:rPr>
-          <w:rFonts w:ascii="Menlo Regular" w:hAnsi="Menlo Regular" w:cs="Menlo Regular"/>
-          <w:color w:val="007400"/>
-          <w:sz w:val="22"/>
-          <w:szCs w:val="22"/>
-        </w:rPr>
-        <w:t>z).</w:t>
-      </w:r>
-      <w:r>
-        <w:t>Normal velocity boundary condition is implemented on all boundaries.</w:t>
       </w:r>
     </w:p>
     <w:p>
@@ -1401,7 +1741,13 @@
         <w:rPr>
           <w:color w:val="0000FF"/>
         </w:rPr>
-        <w:t>TEST33</w:t>
+        <w:t>T</w:t>
+      </w:r>
+      <w:r>
+        <w:rPr>
+          <w:color w:val="0000FF"/>
+        </w:rPr>
+        <w:t>EST32</w:t>
       </w:r>
       <w:r>
         <w:rPr>
@@ -1410,7 +1756,15 @@
         <w:t>:</w:t>
       </w:r>
       <w:r>
-        <w:t xml:space="preserve"> 3D TS MixedFEMFlowSolver Validation:</w:t>
+        <w:t xml:space="preserve"> 3D TS </w:t>
+      </w:r>
+      <w:proofErr w:type="spellStart"/>
+      <w:r>
+        <w:t>MixedFEMFlowSolver</w:t>
+      </w:r>
+      <w:proofErr w:type="spellEnd"/>
+      <w:r>
+        <w:t xml:space="preserve"> Validation:</w:t>
       </w:r>
       <w:r>
         <w:t xml:space="preserve"> </w:t>
@@ -1425,7 +1779,27 @@
           <w:sz w:val="22"/>
           <w:szCs w:val="22"/>
         </w:rPr>
-        <w:t>p = sin(2</w:t>
+        <w:t xml:space="preserve">p = </w:t>
+      </w:r>
+      <w:proofErr w:type="gramStart"/>
+      <w:r>
+        <w:rPr>
+          <w:rFonts w:ascii="Menlo Regular" w:hAnsi="Menlo Regular" w:cs="Menlo Regular"/>
+          <w:color w:val="007400"/>
+          <w:sz w:val="22"/>
+          <w:szCs w:val="22"/>
+        </w:rPr>
+        <w:t>sin(</w:t>
+      </w:r>
+      <w:proofErr w:type="gramEnd"/>
+      <w:r>
+        <w:rPr>
+          <w:rFonts w:ascii="Menlo Regular" w:hAnsi="Menlo Regular" w:cs="Menlo Regular"/>
+          <w:color w:val="007400"/>
+          <w:sz w:val="22"/>
+          <w:szCs w:val="22"/>
+        </w:rPr>
+        <w:t>2</w:t>
       </w:r>
       <w:r>
         <w:rPr>
@@ -1482,7 +1856,7 @@
         <w:t>z).</w:t>
       </w:r>
       <w:r>
-        <w:t>Pressure boundary condition is implemented on all boundaries.</w:t>
+        <w:t>Normal velocity boundary condition is implemented on all boundaries.</w:t>
       </w:r>
     </w:p>
     <w:p>
@@ -1490,7 +1864,7 @@
         <w:rPr>
           <w:color w:val="0000FF"/>
         </w:rPr>
-        <w:t>TEST34</w:t>
+        <w:t>TEST33</w:t>
       </w:r>
       <w:r>
         <w:rPr>
@@ -1499,7 +1873,15 @@
         <w:t>:</w:t>
       </w:r>
       <w:r>
-        <w:t xml:space="preserve"> 3D TS MixedFEMFlowSolver Validation:</w:t>
+        <w:t xml:space="preserve"> 3D TS </w:t>
+      </w:r>
+      <w:proofErr w:type="spellStart"/>
+      <w:r>
+        <w:t>MixedFEMFlowSolver</w:t>
+      </w:r>
+      <w:proofErr w:type="spellEnd"/>
+      <w:r>
+        <w:t xml:space="preserve"> Validation:</w:t>
       </w:r>
       <w:r>
         <w:t xml:space="preserve"> </w:t>
@@ -1514,78 +1896,25 @@
           <w:sz w:val="22"/>
           <w:szCs w:val="22"/>
         </w:rPr>
-        <w:t>p = cos(</w:t>
-      </w:r>
-      <w:r>
-        <w:rPr>
-          <w:rFonts w:ascii="Menlo Regular" w:hAnsi="Menlo Regular" w:cs="Menlo Regular"/>
-          <w:color w:val="007400"/>
-          <w:sz w:val="22"/>
-          <w:szCs w:val="22"/>
-        </w:rPr>
-        <w:sym w:font="Symbol" w:char="F050"/>
-      </w:r>
-      <w:r>
-        <w:rPr>
-          <w:rFonts w:ascii="Menlo Regular" w:hAnsi="Menlo Regular" w:cs="Menlo Regular"/>
-          <w:color w:val="007400"/>
-          <w:sz w:val="22"/>
-          <w:szCs w:val="22"/>
-        </w:rPr>
-        <w:t>x)cos(</w:t>
-      </w:r>
-      <w:r>
-        <w:rPr>
-          <w:rFonts w:ascii="Menlo Regular" w:hAnsi="Menlo Regular" w:cs="Menlo Regular"/>
-          <w:color w:val="007400"/>
-          <w:sz w:val="22"/>
-          <w:szCs w:val="22"/>
-        </w:rPr>
-        <w:sym w:font="Symbol" w:char="F050"/>
-      </w:r>
-      <w:r>
-        <w:rPr>
-          <w:rFonts w:ascii="Menlo Regular" w:hAnsi="Menlo Regular" w:cs="Menlo Regular"/>
-          <w:color w:val="007400"/>
-          <w:sz w:val="22"/>
-          <w:szCs w:val="22"/>
-        </w:rPr>
-        <w:t>y)cos(</w:t>
-      </w:r>
-      <w:r>
-        <w:rPr>
-          <w:rFonts w:ascii="Menlo Regular" w:hAnsi="Menlo Regular" w:cs="Menlo Regular"/>
-          <w:color w:val="007400"/>
-          <w:sz w:val="22"/>
-          <w:szCs w:val="22"/>
-        </w:rPr>
-        <w:sym w:font="Symbol" w:char="F050"/>
-      </w:r>
-      <w:r>
-        <w:rPr>
-          <w:rFonts w:ascii="Menlo Regular" w:hAnsi="Menlo Regular" w:cs="Menlo Regular"/>
-          <w:color w:val="007400"/>
-          <w:sz w:val="22"/>
-          <w:szCs w:val="22"/>
-        </w:rPr>
-        <w:t>z)/(3</w:t>
-      </w:r>
-      <w:r>
-        <w:rPr>
-          <w:rFonts w:ascii="Menlo Regular" w:hAnsi="Menlo Regular" w:cs="Menlo Regular"/>
-          <w:color w:val="007400"/>
-          <w:sz w:val="22"/>
-          <w:szCs w:val="22"/>
-        </w:rPr>
-        <w:sym w:font="Symbol" w:char="F050"/>
-      </w:r>
-      <w:r>
-        <w:rPr>
-          <w:rFonts w:ascii="Menlo Regular" w:hAnsi="Menlo Regular" w:cs="Menlo Regular"/>
-          <w:color w:val="007400"/>
-          <w:sz w:val="22"/>
-          <w:szCs w:val="22"/>
-          <w:vertAlign w:val="superscript"/>
+        <w:t xml:space="preserve">p = </w:t>
+      </w:r>
+      <w:proofErr w:type="gramStart"/>
+      <w:r>
+        <w:rPr>
+          <w:rFonts w:ascii="Menlo Regular" w:hAnsi="Menlo Regular" w:cs="Menlo Regular"/>
+          <w:color w:val="007400"/>
+          <w:sz w:val="22"/>
+          <w:szCs w:val="22"/>
+        </w:rPr>
+        <w:t>sin(</w:t>
+      </w:r>
+      <w:proofErr w:type="gramEnd"/>
+      <w:r>
+        <w:rPr>
+          <w:rFonts w:ascii="Menlo Regular" w:hAnsi="Menlo Regular" w:cs="Menlo Regular"/>
+          <w:color w:val="007400"/>
+          <w:sz w:val="22"/>
+          <w:szCs w:val="22"/>
         </w:rPr>
         <w:t>2</w:t>
       </w:r>
@@ -1596,10 +1925,55 @@
           <w:sz w:val="22"/>
           <w:szCs w:val="22"/>
         </w:rPr>
-        <w:t xml:space="preserve">). </w:t>
-      </w:r>
-      <w:r>
-        <w:t>Normal velocity boundary condition is implemented on all boundaries.</w:t>
+        <w:sym w:font="Symbol" w:char="F050"/>
+      </w:r>
+      <w:r>
+        <w:rPr>
+          <w:rFonts w:ascii="Menlo Regular" w:hAnsi="Menlo Regular" w:cs="Menlo Regular"/>
+          <w:color w:val="007400"/>
+          <w:sz w:val="22"/>
+          <w:szCs w:val="22"/>
+        </w:rPr>
+        <w:t>x)sin(2</w:t>
+      </w:r>
+      <w:r>
+        <w:rPr>
+          <w:rFonts w:ascii="Menlo Regular" w:hAnsi="Menlo Regular" w:cs="Menlo Regular"/>
+          <w:color w:val="007400"/>
+          <w:sz w:val="22"/>
+          <w:szCs w:val="22"/>
+        </w:rPr>
+        <w:sym w:font="Symbol" w:char="F050"/>
+      </w:r>
+      <w:r>
+        <w:rPr>
+          <w:rFonts w:ascii="Menlo Regular" w:hAnsi="Menlo Regular" w:cs="Menlo Regular"/>
+          <w:color w:val="007400"/>
+          <w:sz w:val="22"/>
+          <w:szCs w:val="22"/>
+        </w:rPr>
+        <w:t>y)sin(2</w:t>
+      </w:r>
+      <w:r>
+        <w:rPr>
+          <w:rFonts w:ascii="Menlo Regular" w:hAnsi="Menlo Regular" w:cs="Menlo Regular"/>
+          <w:color w:val="007400"/>
+          <w:sz w:val="22"/>
+          <w:szCs w:val="22"/>
+        </w:rPr>
+        <w:sym w:font="Symbol" w:char="F050"/>
+      </w:r>
+      <w:r>
+        <w:rPr>
+          <w:rFonts w:ascii="Menlo Regular" w:hAnsi="Menlo Regular" w:cs="Menlo Regular"/>
+          <w:color w:val="007400"/>
+          <w:sz w:val="22"/>
+          <w:szCs w:val="22"/>
+        </w:rPr>
+        <w:t>z).</w:t>
+      </w:r>
+      <w:r>
+        <w:t>Pressure boundary condition is implemented on all boundaries.</w:t>
       </w:r>
     </w:p>
     <w:p>
@@ -1607,130 +1981,620 @@
         <w:rPr>
           <w:color w:val="0000FF"/>
         </w:rPr>
+        <w:t>TEST34</w:t>
+      </w:r>
+      <w:r>
+        <w:rPr>
+          <w:color w:val="0000FF"/>
+        </w:rPr>
+        <w:t>:</w:t>
+      </w:r>
+      <w:r>
+        <w:t xml:space="preserve"> 3D TS </w:t>
+      </w:r>
+      <w:proofErr w:type="spellStart"/>
+      <w:r>
+        <w:t>MixedFEMFlowSolver</w:t>
+      </w:r>
+      <w:proofErr w:type="spellEnd"/>
+      <w:r>
+        <w:t xml:space="preserve"> Validation:</w:t>
+      </w:r>
+      <w:r>
+        <w:t xml:space="preserve"> </w:t>
+      </w:r>
+      <w:r>
+        <w:t xml:space="preserve">Solution of velocity and pressure for flow problem with exact pressure, </w:t>
+      </w:r>
+      <w:r>
+        <w:rPr>
+          <w:rFonts w:ascii="Menlo Regular" w:hAnsi="Menlo Regular" w:cs="Menlo Regular"/>
+          <w:color w:val="007400"/>
+          <w:sz w:val="22"/>
+          <w:szCs w:val="22"/>
+        </w:rPr>
+        <w:t xml:space="preserve">p = </w:t>
+      </w:r>
+      <w:proofErr w:type="spellStart"/>
+      <w:proofErr w:type="gramStart"/>
+      <w:r>
+        <w:rPr>
+          <w:rFonts w:ascii="Menlo Regular" w:hAnsi="Menlo Regular" w:cs="Menlo Regular"/>
+          <w:color w:val="007400"/>
+          <w:sz w:val="22"/>
+          <w:szCs w:val="22"/>
+        </w:rPr>
+        <w:t>cos</w:t>
+      </w:r>
+      <w:proofErr w:type="spellEnd"/>
+      <w:r>
+        <w:rPr>
+          <w:rFonts w:ascii="Menlo Regular" w:hAnsi="Menlo Regular" w:cs="Menlo Regular"/>
+          <w:color w:val="007400"/>
+          <w:sz w:val="22"/>
+          <w:szCs w:val="22"/>
+        </w:rPr>
+        <w:t>(</w:t>
+      </w:r>
+      <w:proofErr w:type="gramEnd"/>
+      <w:r>
+        <w:rPr>
+          <w:rFonts w:ascii="Menlo Regular" w:hAnsi="Menlo Regular" w:cs="Menlo Regular"/>
+          <w:color w:val="007400"/>
+          <w:sz w:val="22"/>
+          <w:szCs w:val="22"/>
+        </w:rPr>
+        <w:sym w:font="Symbol" w:char="F050"/>
+      </w:r>
+      <w:r>
+        <w:rPr>
+          <w:rFonts w:ascii="Menlo Regular" w:hAnsi="Menlo Regular" w:cs="Menlo Regular"/>
+          <w:color w:val="007400"/>
+          <w:sz w:val="22"/>
+          <w:szCs w:val="22"/>
+        </w:rPr>
+        <w:t>x)</w:t>
+      </w:r>
+      <w:proofErr w:type="spellStart"/>
+      <w:r>
+        <w:rPr>
+          <w:rFonts w:ascii="Menlo Regular" w:hAnsi="Menlo Regular" w:cs="Menlo Regular"/>
+          <w:color w:val="007400"/>
+          <w:sz w:val="22"/>
+          <w:szCs w:val="22"/>
+        </w:rPr>
+        <w:t>cos</w:t>
+      </w:r>
+      <w:proofErr w:type="spellEnd"/>
+      <w:r>
+        <w:rPr>
+          <w:rFonts w:ascii="Menlo Regular" w:hAnsi="Menlo Regular" w:cs="Menlo Regular"/>
+          <w:color w:val="007400"/>
+          <w:sz w:val="22"/>
+          <w:szCs w:val="22"/>
+        </w:rPr>
+        <w:t>(</w:t>
+      </w:r>
+      <w:r>
+        <w:rPr>
+          <w:rFonts w:ascii="Menlo Regular" w:hAnsi="Menlo Regular" w:cs="Menlo Regular"/>
+          <w:color w:val="007400"/>
+          <w:sz w:val="22"/>
+          <w:szCs w:val="22"/>
+        </w:rPr>
+        <w:sym w:font="Symbol" w:char="F050"/>
+      </w:r>
+      <w:r>
+        <w:rPr>
+          <w:rFonts w:ascii="Menlo Regular" w:hAnsi="Menlo Regular" w:cs="Menlo Regular"/>
+          <w:color w:val="007400"/>
+          <w:sz w:val="22"/>
+          <w:szCs w:val="22"/>
+        </w:rPr>
+        <w:t>y)</w:t>
+      </w:r>
+      <w:proofErr w:type="spellStart"/>
+      <w:r>
+        <w:rPr>
+          <w:rFonts w:ascii="Menlo Regular" w:hAnsi="Menlo Regular" w:cs="Menlo Regular"/>
+          <w:color w:val="007400"/>
+          <w:sz w:val="22"/>
+          <w:szCs w:val="22"/>
+        </w:rPr>
+        <w:t>cos</w:t>
+      </w:r>
+      <w:proofErr w:type="spellEnd"/>
+      <w:r>
+        <w:rPr>
+          <w:rFonts w:ascii="Menlo Regular" w:hAnsi="Menlo Regular" w:cs="Menlo Regular"/>
+          <w:color w:val="007400"/>
+          <w:sz w:val="22"/>
+          <w:szCs w:val="22"/>
+        </w:rPr>
+        <w:t>(</w:t>
+      </w:r>
+      <w:r>
+        <w:rPr>
+          <w:rFonts w:ascii="Menlo Regular" w:hAnsi="Menlo Regular" w:cs="Menlo Regular"/>
+          <w:color w:val="007400"/>
+          <w:sz w:val="22"/>
+          <w:szCs w:val="22"/>
+        </w:rPr>
+        <w:sym w:font="Symbol" w:char="F050"/>
+      </w:r>
+      <w:r>
+        <w:rPr>
+          <w:rFonts w:ascii="Menlo Regular" w:hAnsi="Menlo Regular" w:cs="Menlo Regular"/>
+          <w:color w:val="007400"/>
+          <w:sz w:val="22"/>
+          <w:szCs w:val="22"/>
+        </w:rPr>
+        <w:t>z)/(3</w:t>
+      </w:r>
+      <w:r>
+        <w:rPr>
+          <w:rFonts w:ascii="Menlo Regular" w:hAnsi="Menlo Regular" w:cs="Menlo Regular"/>
+          <w:color w:val="007400"/>
+          <w:sz w:val="22"/>
+          <w:szCs w:val="22"/>
+        </w:rPr>
+        <w:sym w:font="Symbol" w:char="F050"/>
+      </w:r>
+      <w:r>
+        <w:rPr>
+          <w:rFonts w:ascii="Menlo Regular" w:hAnsi="Menlo Regular" w:cs="Menlo Regular"/>
+          <w:color w:val="007400"/>
+          <w:sz w:val="22"/>
+          <w:szCs w:val="22"/>
+          <w:vertAlign w:val="superscript"/>
+        </w:rPr>
+        <w:t>2</w:t>
+      </w:r>
+      <w:r>
+        <w:rPr>
+          <w:rFonts w:ascii="Menlo Regular" w:hAnsi="Menlo Regular" w:cs="Menlo Regular"/>
+          <w:color w:val="007400"/>
+          <w:sz w:val="22"/>
+          <w:szCs w:val="22"/>
+        </w:rPr>
+        <w:t xml:space="preserve">). </w:t>
+      </w:r>
+      <w:r>
+        <w:t>Normal velocity boundary condition is implemented on all boundaries.</w:t>
+      </w:r>
+    </w:p>
+    <w:p>
+      <w:r>
+        <w:rPr>
+          <w:color w:val="0000FF"/>
+        </w:rPr>
         <w:t>TEST35</w:t>
+      </w:r>
+      <w:r>
+        <w:rPr>
+          <w:color w:val="0000FF"/>
+        </w:rPr>
+        <w:t>:</w:t>
+      </w:r>
+      <w:r>
+        <w:t xml:space="preserve"> 3D TS </w:t>
+      </w:r>
+      <w:proofErr w:type="spellStart"/>
+      <w:r>
+        <w:t>MixedFEMFlowSolver</w:t>
+      </w:r>
+      <w:proofErr w:type="spellEnd"/>
+      <w:r>
+        <w:t xml:space="preserve"> Validation:</w:t>
+      </w:r>
+      <w:r>
+        <w:t xml:space="preserve"> </w:t>
+      </w:r>
+      <w:r>
+        <w:t xml:space="preserve">Solution of velocity and pressure for flow problem with exact pressure, </w:t>
+      </w:r>
+      <w:r>
+        <w:rPr>
+          <w:rFonts w:ascii="Menlo Regular" w:hAnsi="Menlo Regular" w:cs="Menlo Regular"/>
+          <w:color w:val="007400"/>
+          <w:sz w:val="22"/>
+          <w:szCs w:val="22"/>
+        </w:rPr>
+        <w:t xml:space="preserve">p = </w:t>
+      </w:r>
+      <w:proofErr w:type="spellStart"/>
+      <w:proofErr w:type="gramStart"/>
+      <w:r>
+        <w:rPr>
+          <w:rFonts w:ascii="Menlo Regular" w:hAnsi="Menlo Regular" w:cs="Menlo Regular"/>
+          <w:color w:val="007400"/>
+          <w:sz w:val="22"/>
+          <w:szCs w:val="22"/>
+        </w:rPr>
+        <w:t>cos</w:t>
+      </w:r>
+      <w:proofErr w:type="spellEnd"/>
+      <w:r>
+        <w:rPr>
+          <w:rFonts w:ascii="Menlo Regular" w:hAnsi="Menlo Regular" w:cs="Menlo Regular"/>
+          <w:color w:val="007400"/>
+          <w:sz w:val="22"/>
+          <w:szCs w:val="22"/>
+        </w:rPr>
+        <w:t>(</w:t>
+      </w:r>
+      <w:proofErr w:type="gramEnd"/>
+      <w:r>
+        <w:rPr>
+          <w:rFonts w:ascii="Menlo Regular" w:hAnsi="Menlo Regular" w:cs="Menlo Regular"/>
+          <w:color w:val="007400"/>
+          <w:sz w:val="22"/>
+          <w:szCs w:val="22"/>
+        </w:rPr>
+        <w:sym w:font="Symbol" w:char="F050"/>
+      </w:r>
+      <w:r>
+        <w:rPr>
+          <w:rFonts w:ascii="Menlo Regular" w:hAnsi="Menlo Regular" w:cs="Menlo Regular"/>
+          <w:color w:val="007400"/>
+          <w:sz w:val="22"/>
+          <w:szCs w:val="22"/>
+        </w:rPr>
+        <w:t>x)</w:t>
+      </w:r>
+      <w:proofErr w:type="spellStart"/>
+      <w:r>
+        <w:rPr>
+          <w:rFonts w:ascii="Menlo Regular" w:hAnsi="Menlo Regular" w:cs="Menlo Regular"/>
+          <w:color w:val="007400"/>
+          <w:sz w:val="22"/>
+          <w:szCs w:val="22"/>
+        </w:rPr>
+        <w:t>cos</w:t>
+      </w:r>
+      <w:proofErr w:type="spellEnd"/>
+      <w:r>
+        <w:rPr>
+          <w:rFonts w:ascii="Menlo Regular" w:hAnsi="Menlo Regular" w:cs="Menlo Regular"/>
+          <w:color w:val="007400"/>
+          <w:sz w:val="22"/>
+          <w:szCs w:val="22"/>
+        </w:rPr>
+        <w:t>(</w:t>
+      </w:r>
+      <w:r>
+        <w:rPr>
+          <w:rFonts w:ascii="Menlo Regular" w:hAnsi="Menlo Regular" w:cs="Menlo Regular"/>
+          <w:color w:val="007400"/>
+          <w:sz w:val="22"/>
+          <w:szCs w:val="22"/>
+        </w:rPr>
+        <w:sym w:font="Symbol" w:char="F050"/>
+      </w:r>
+      <w:r>
+        <w:rPr>
+          <w:rFonts w:ascii="Menlo Regular" w:hAnsi="Menlo Regular" w:cs="Menlo Regular"/>
+          <w:color w:val="007400"/>
+          <w:sz w:val="22"/>
+          <w:szCs w:val="22"/>
+        </w:rPr>
+        <w:t>y)</w:t>
+      </w:r>
+      <w:proofErr w:type="spellStart"/>
+      <w:r>
+        <w:rPr>
+          <w:rFonts w:ascii="Menlo Regular" w:hAnsi="Menlo Regular" w:cs="Menlo Regular"/>
+          <w:color w:val="007400"/>
+          <w:sz w:val="22"/>
+          <w:szCs w:val="22"/>
+        </w:rPr>
+        <w:t>cos</w:t>
+      </w:r>
+      <w:proofErr w:type="spellEnd"/>
+      <w:r>
+        <w:rPr>
+          <w:rFonts w:ascii="Menlo Regular" w:hAnsi="Menlo Regular" w:cs="Menlo Regular"/>
+          <w:color w:val="007400"/>
+          <w:sz w:val="22"/>
+          <w:szCs w:val="22"/>
+        </w:rPr>
+        <w:t>(</w:t>
+      </w:r>
+      <w:r>
+        <w:rPr>
+          <w:rFonts w:ascii="Menlo Regular" w:hAnsi="Menlo Regular" w:cs="Menlo Regular"/>
+          <w:color w:val="007400"/>
+          <w:sz w:val="22"/>
+          <w:szCs w:val="22"/>
+        </w:rPr>
+        <w:sym w:font="Symbol" w:char="F050"/>
+      </w:r>
+      <w:r>
+        <w:rPr>
+          <w:rFonts w:ascii="Menlo Regular" w:hAnsi="Menlo Regular" w:cs="Menlo Regular"/>
+          <w:color w:val="007400"/>
+          <w:sz w:val="22"/>
+          <w:szCs w:val="22"/>
+        </w:rPr>
+        <w:t>z)/(3</w:t>
+      </w:r>
+      <w:r>
+        <w:rPr>
+          <w:rFonts w:ascii="Menlo Regular" w:hAnsi="Menlo Regular" w:cs="Menlo Regular"/>
+          <w:color w:val="007400"/>
+          <w:sz w:val="22"/>
+          <w:szCs w:val="22"/>
+        </w:rPr>
+        <w:sym w:font="Symbol" w:char="F050"/>
+      </w:r>
+      <w:r>
+        <w:rPr>
+          <w:rFonts w:ascii="Menlo Regular" w:hAnsi="Menlo Regular" w:cs="Menlo Regular"/>
+          <w:color w:val="007400"/>
+          <w:sz w:val="22"/>
+          <w:szCs w:val="22"/>
+          <w:vertAlign w:val="superscript"/>
+        </w:rPr>
+        <w:t>2</w:t>
+      </w:r>
+      <w:r>
+        <w:rPr>
+          <w:rFonts w:ascii="Menlo Regular" w:hAnsi="Menlo Regular" w:cs="Menlo Regular"/>
+          <w:color w:val="007400"/>
+          <w:sz w:val="22"/>
+          <w:szCs w:val="22"/>
+        </w:rPr>
+        <w:t>).</w:t>
+      </w:r>
+      <w:r>
+        <w:t xml:space="preserve"> </w:t>
+      </w:r>
+      <w:r>
+        <w:t>Pressure condition is implemented on all boundaries.</w:t>
+      </w:r>
+    </w:p>
+    <w:p>
+      <w:r>
+        <w:rPr>
+          <w:color w:val="0000FF"/>
+        </w:rPr>
+        <w:t>TEST36</w:t>
+      </w:r>
+      <w:r>
+        <w:rPr>
+          <w:color w:val="0000FF"/>
+        </w:rPr>
+        <w:t>:</w:t>
+      </w:r>
+      <w:r>
+        <w:t xml:space="preserve"> </w:t>
+      </w:r>
+      <w:r>
+        <w:rPr>
+          <w:rFonts w:ascii="Menlo Regular" w:hAnsi="Menlo Regular" w:cs="Menlo Regular"/>
+          <w:sz w:val="22"/>
+          <w:szCs w:val="22"/>
+        </w:rPr>
+        <w:t>1D TS</w:t>
+      </w:r>
+      <w:r>
+        <w:rPr>
+          <w:rFonts w:ascii="Menlo Regular" w:hAnsi="Menlo Regular" w:cs="Menlo Regular"/>
+          <w:sz w:val="22"/>
+          <w:szCs w:val="22"/>
+        </w:rPr>
+        <w:t>. Flow problem with source term = 1 and Homogeneous pressure boundary conditions on all sides. Analytical solution is</w:t>
+      </w:r>
+      <w:r>
+        <w:rPr>
+          <w:rFonts w:ascii="Menlo Regular" w:hAnsi="Menlo Regular" w:cs="Menlo Regular"/>
+          <w:color w:val="007400"/>
+          <w:sz w:val="22"/>
+          <w:szCs w:val="22"/>
+        </w:rPr>
+        <w:t xml:space="preserve"> p = </w:t>
+      </w:r>
+      <w:proofErr w:type="gramStart"/>
+      <w:r>
+        <w:rPr>
+          <w:rFonts w:ascii="Menlo Regular" w:hAnsi="Menlo Regular" w:cs="Menlo Regular"/>
+          <w:color w:val="007400"/>
+          <w:sz w:val="22"/>
+          <w:szCs w:val="22"/>
+        </w:rPr>
+        <w:t>x(</w:t>
+      </w:r>
+      <w:proofErr w:type="gramEnd"/>
+      <w:r>
+        <w:rPr>
+          <w:rFonts w:ascii="Menlo Regular" w:hAnsi="Menlo Regular" w:cs="Menlo Regular"/>
+          <w:color w:val="007400"/>
+          <w:sz w:val="22"/>
+          <w:szCs w:val="22"/>
+        </w:rPr>
+        <w:t>x-1)/2</w:t>
+      </w:r>
+      <w:r>
+        <w:t>.</w:t>
+      </w:r>
+    </w:p>
+    <w:p>
+      <w:pPr>
+        <w:widowControl w:val="0"/>
+        <w:tabs>
+          <w:tab w:val="left" w:pos="560"/>
+        </w:tabs>
+        <w:autoSpaceDE w:val="0"/>
+        <w:autoSpaceDN w:val="0"/>
+        <w:adjustRightInd w:val="0"/>
+      </w:pPr>
+      <w:r>
+        <w:rPr>
+          <w:color w:val="0000FF"/>
+        </w:rPr>
+        <w:t>TEST37</w:t>
+      </w:r>
+      <w:r>
+        <w:rPr>
+          <w:color w:val="0000FF"/>
+        </w:rPr>
+        <w:t xml:space="preserve">: </w:t>
+      </w:r>
+      <w:r>
+        <w:rPr>
+          <w:rFonts w:ascii="Menlo Regular" w:hAnsi="Menlo Regular" w:cs="Menlo Regular"/>
+          <w:sz w:val="22"/>
+          <w:szCs w:val="22"/>
+        </w:rPr>
+        <w:t>1D TS. Test for transient solver</w:t>
+      </w:r>
+      <w:r>
+        <w:rPr>
+          <w:rFonts w:ascii="Menlo Regular" w:hAnsi="Menlo Regular" w:cs="Menlo Regular"/>
+          <w:sz w:val="22"/>
+          <w:szCs w:val="22"/>
+        </w:rPr>
+        <w:t xml:space="preserve"> </w:t>
+      </w:r>
+      <w:hyperlink r:id="rId5" w:history="1">
+        <w:r>
+          <w:rPr>
+            <w:rFonts w:ascii="Menlo Regular" w:hAnsi="Menlo Regular" w:cs="Menlo Regular"/>
+            <w:color w:val="0E0EFF"/>
+            <w:sz w:val="22"/>
+            <w:szCs w:val="22"/>
+          </w:rPr>
+          <w:t>http://tutorial.math.lamar.edu/Classes/DE/SolvingHeatEquation.aspx</w:t>
+        </w:r>
+      </w:hyperlink>
+      <w:r>
+        <w:rPr>
+          <w:rFonts w:ascii="Menlo Regular" w:hAnsi="Menlo Regular" w:cs="Menlo Regular"/>
+          <w:sz w:val="22"/>
+          <w:szCs w:val="22"/>
+        </w:rPr>
+        <w:t>. Zero source term and homogeneous pressure boundary condition on all sides.</w:t>
+      </w:r>
+      <w:r>
+        <w:rPr>
+          <w:rFonts w:ascii="Menlo Regular" w:hAnsi="Menlo Regular" w:cs="Menlo Regular"/>
+          <w:sz w:val="22"/>
+          <w:szCs w:val="22"/>
+        </w:rPr>
+        <w:t xml:space="preserve"> Initial solution is</w:t>
+      </w:r>
+      <w:r>
+        <w:rPr>
+          <w:rFonts w:ascii="Menlo Regular" w:hAnsi="Menlo Regular" w:cs="Menlo Regular"/>
+          <w:color w:val="007400"/>
+          <w:sz w:val="22"/>
+          <w:szCs w:val="22"/>
+        </w:rPr>
+        <w:t xml:space="preserve"> p (x</w:t>
+      </w:r>
+      <w:proofErr w:type="gramStart"/>
+      <w:r>
+        <w:rPr>
+          <w:rFonts w:ascii="Menlo Regular" w:hAnsi="Menlo Regular" w:cs="Menlo Regular"/>
+          <w:color w:val="007400"/>
+          <w:sz w:val="22"/>
+          <w:szCs w:val="22"/>
+        </w:rPr>
+        <w:t>,0</w:t>
+      </w:r>
+      <w:proofErr w:type="gramEnd"/>
+      <w:r>
+        <w:rPr>
+          <w:rFonts w:ascii="Menlo Regular" w:hAnsi="Menlo Regular" w:cs="Menlo Regular"/>
+          <w:color w:val="007400"/>
+          <w:sz w:val="22"/>
+          <w:szCs w:val="22"/>
+        </w:rPr>
+        <w:t xml:space="preserve">)= </w:t>
+      </w:r>
+      <w:r>
+        <w:rPr>
+          <w:rFonts w:ascii="Menlo Regular" w:hAnsi="Menlo Regular" w:cs="Menlo Regular"/>
+          <w:color w:val="007400"/>
+          <w:sz w:val="22"/>
+          <w:szCs w:val="22"/>
+        </w:rPr>
+        <w:t>6sin(pi*x/Lx</w:t>
+      </w:r>
+      <w:r>
+        <w:rPr>
+          <w:rFonts w:ascii="Menlo Regular" w:hAnsi="Menlo Regular" w:cs="Menlo Regular"/>
+          <w:color w:val="007400"/>
+          <w:sz w:val="22"/>
+          <w:szCs w:val="22"/>
+        </w:rPr>
+        <w:t>)</w:t>
+      </w:r>
+      <w:r>
+        <w:rPr>
+          <w:rFonts w:ascii="Menlo Regular" w:hAnsi="Menlo Regular" w:cs="Menlo Regular"/>
+          <w:color w:val="1C00CF"/>
+          <w:sz w:val="22"/>
+          <w:szCs w:val="22"/>
+        </w:rPr>
+        <w:t>.</w:t>
+      </w:r>
+    </w:p>
+    <w:p>
+      <w:r>
+        <w:rPr>
+          <w:color w:val="0000FF"/>
+        </w:rPr>
+        <w:t>TEST38</w:t>
+      </w:r>
+      <w:r>
+        <w:rPr>
+          <w:color w:val="0000FF"/>
+        </w:rPr>
+        <w:t>:</w:t>
+      </w:r>
+      <w:r>
+        <w:t xml:space="preserve"> 2</w:t>
+      </w:r>
+      <w:r>
+        <w:t xml:space="preserve">D TS </w:t>
+      </w:r>
+      <w:r>
+        <w:t>Coupled flow and fracture test</w:t>
+      </w:r>
+      <w:r>
+        <w:t>.</w:t>
+      </w:r>
+    </w:p>
+    <w:p>
+      <w:r>
+        <w:rPr>
+          <w:color w:val="0000FF"/>
+        </w:rPr>
+        <w:lastRenderedPageBreak/>
+        <w:t>TEST39</w:t>
+      </w:r>
+      <w:r>
+        <w:rPr>
+          <w:color w:val="0000FF"/>
+        </w:rPr>
+        <w:t>:</w:t>
+      </w:r>
+      <w:r>
+        <w:t xml:space="preserve"> 2</w:t>
+      </w:r>
+      <w:r>
+        <w:t>D TS</w:t>
+      </w:r>
+      <w:r>
+        <w:t>. 5 spot problem.</w:t>
+      </w:r>
+      <w:r>
+        <w:t xml:space="preserve"> 1 injector and 4 producers.</w:t>
       </w:r>
       <w:bookmarkStart w:id="0" w:name="_GoBack"/>
       <w:bookmarkEnd w:id="0"/>
-      <w:r>
-        <w:rPr>
-          <w:color w:val="0000FF"/>
-        </w:rPr>
-        <w:t>:</w:t>
-      </w:r>
-      <w:r>
-        <w:t xml:space="preserve"> 3D </w:t>
-      </w:r>
-      <w:r>
-        <w:t>T</w:t>
-      </w:r>
-      <w:r>
-        <w:t>S MixedFEMFlowSolver Validation:</w:t>
-      </w:r>
-      <w:r>
-        <w:t xml:space="preserve"> </w:t>
-      </w:r>
-      <w:r>
-        <w:t xml:space="preserve">Solution of velocity and pressure for flow problem with exact pressure, </w:t>
-      </w:r>
-      <w:r>
-        <w:rPr>
-          <w:rFonts w:ascii="Menlo Regular" w:hAnsi="Menlo Regular" w:cs="Menlo Regular"/>
-          <w:color w:val="007400"/>
-          <w:sz w:val="22"/>
-          <w:szCs w:val="22"/>
-        </w:rPr>
-        <w:t>p = cos(</w:t>
-      </w:r>
-      <w:r>
-        <w:rPr>
-          <w:rFonts w:ascii="Menlo Regular" w:hAnsi="Menlo Regular" w:cs="Menlo Regular"/>
-          <w:color w:val="007400"/>
-          <w:sz w:val="22"/>
-          <w:szCs w:val="22"/>
-        </w:rPr>
-        <w:sym w:font="Symbol" w:char="F050"/>
-      </w:r>
-      <w:r>
-        <w:rPr>
-          <w:rFonts w:ascii="Menlo Regular" w:hAnsi="Menlo Regular" w:cs="Menlo Regular"/>
-          <w:color w:val="007400"/>
-          <w:sz w:val="22"/>
-          <w:szCs w:val="22"/>
-        </w:rPr>
-        <w:t>x)cos(</w:t>
-      </w:r>
-      <w:r>
-        <w:rPr>
-          <w:rFonts w:ascii="Menlo Regular" w:hAnsi="Menlo Regular" w:cs="Menlo Regular"/>
-          <w:color w:val="007400"/>
-          <w:sz w:val="22"/>
-          <w:szCs w:val="22"/>
-        </w:rPr>
-        <w:sym w:font="Symbol" w:char="F050"/>
-      </w:r>
-      <w:r>
-        <w:rPr>
-          <w:rFonts w:ascii="Menlo Regular" w:hAnsi="Menlo Regular" w:cs="Menlo Regular"/>
-          <w:color w:val="007400"/>
-          <w:sz w:val="22"/>
-          <w:szCs w:val="22"/>
-        </w:rPr>
-        <w:t>y)cos(</w:t>
-      </w:r>
-      <w:r>
-        <w:rPr>
-          <w:rFonts w:ascii="Menlo Regular" w:hAnsi="Menlo Regular" w:cs="Menlo Regular"/>
-          <w:color w:val="007400"/>
-          <w:sz w:val="22"/>
-          <w:szCs w:val="22"/>
-        </w:rPr>
-        <w:sym w:font="Symbol" w:char="F050"/>
-      </w:r>
-      <w:r>
-        <w:rPr>
-          <w:rFonts w:ascii="Menlo Regular" w:hAnsi="Menlo Regular" w:cs="Menlo Regular"/>
-          <w:color w:val="007400"/>
-          <w:sz w:val="22"/>
-          <w:szCs w:val="22"/>
-        </w:rPr>
-        <w:t>z)/(3</w:t>
-      </w:r>
-      <w:r>
-        <w:rPr>
-          <w:rFonts w:ascii="Menlo Regular" w:hAnsi="Menlo Regular" w:cs="Menlo Regular"/>
-          <w:color w:val="007400"/>
-          <w:sz w:val="22"/>
-          <w:szCs w:val="22"/>
-        </w:rPr>
-        <w:sym w:font="Symbol" w:char="F050"/>
-      </w:r>
-      <w:r>
-        <w:rPr>
-          <w:rFonts w:ascii="Menlo Regular" w:hAnsi="Menlo Regular" w:cs="Menlo Regular"/>
-          <w:color w:val="007400"/>
-          <w:sz w:val="22"/>
-          <w:szCs w:val="22"/>
-          <w:vertAlign w:val="superscript"/>
-        </w:rPr>
-        <w:t>2</w:t>
-      </w:r>
-      <w:r>
-        <w:rPr>
-          <w:rFonts w:ascii="Menlo Regular" w:hAnsi="Menlo Regular" w:cs="Menlo Regular"/>
-          <w:color w:val="007400"/>
-          <w:sz w:val="22"/>
-          <w:szCs w:val="22"/>
-        </w:rPr>
-        <w:t>).</w:t>
-      </w:r>
-      <w:r>
-        <w:t xml:space="preserve"> </w:t>
-      </w:r>
-      <w:r>
-        <w:t>Pressure condition is implemented on all boundaries.</w:t>
-      </w:r>
     </w:p>
-    <w:p/>
     <w:p/>
     <w:p/>
     <w:p/>

</xml_diff>

<commit_message>
added tests to validate dirac delta source term solution
</commit_message>
<xml_diff>
--- a/ValidationTests/Description of Tests.docx
+++ b/ValidationTests/Description of Tests.docx
@@ -22,13 +22,21 @@
         <w:t>2D</w:t>
       </w:r>
       <w:r>
-        <w:t xml:space="preserve"> v</w:t>
+        <w:t xml:space="preserve"> </w:t>
+      </w:r>
+      <w:proofErr w:type="gramStart"/>
+      <w:r>
+        <w:t>v</w:t>
       </w:r>
       <w:r>
         <w:t>alidati</w:t>
       </w:r>
       <w:r>
-        <w:t>on of crack opening displacemen</w:t>
+        <w:t>on of crack</w:t>
+      </w:r>
+      <w:proofErr w:type="gramEnd"/>
+      <w:r>
+        <w:t xml:space="preserve"> opening displacemen</w:t>
       </w:r>
       <w:r>
         <w:t>t</w:t>
@@ -62,8 +70,13 @@
       <w:r>
         <w:t xml:space="preserve"> 2D </w:t>
       </w:r>
-      <w:r>
-        <w:t>crack initiation</w:t>
+      <w:proofErr w:type="gramStart"/>
+      <w:r>
+        <w:t>crack</w:t>
+      </w:r>
+      <w:proofErr w:type="gramEnd"/>
+      <w:r>
+        <w:t xml:space="preserve"> initiation</w:t>
       </w:r>
       <w:r>
         <w:t xml:space="preserve"> and propagation</w:t>
@@ -142,12 +155,14 @@
       <w:r>
         <w:t xml:space="preserve"> and pre-existing cracks (using </w:t>
       </w:r>
+      <w:proofErr w:type="spellStart"/>
       <w:r>
         <w:t>VFRectangularCrack</w:t>
       </w:r>
       <w:r>
         <w:t>Create</w:t>
       </w:r>
+      <w:proofErr w:type="spellEnd"/>
       <w:r>
         <w:t>)</w:t>
       </w:r>
@@ -169,7 +184,15 @@
         <w:t>:</w:t>
       </w:r>
       <w:r>
-        <w:t xml:space="preserve"> 3D case: Crack initiation test. Computation of pressure required to initiate propagation of fracture of any given length.</w:t>
+        <w:t xml:space="preserve"> 3D case: Crack initiation test. Computation of pressure required </w:t>
+      </w:r>
+      <w:proofErr w:type="gramStart"/>
+      <w:r>
+        <w:t>to initiate</w:t>
+      </w:r>
+      <w:proofErr w:type="gramEnd"/>
+      <w:r>
+        <w:t xml:space="preserve"> propagation of fracture of any given length.</w:t>
       </w:r>
     </w:p>
     <w:p>
@@ -186,7 +209,15 @@
         <w:t>:</w:t>
       </w:r>
       <w:r>
-        <w:t xml:space="preserve"> 2D (hydraulic fracturing) static line crack case: Computes v-field and displacement for pressure loaded line crack of any given length.</w:t>
+        <w:t xml:space="preserve"> 2D (hydraulic fracturing) static line </w:t>
+      </w:r>
+      <w:proofErr w:type="gramStart"/>
+      <w:r>
+        <w:t>crack</w:t>
+      </w:r>
+      <w:proofErr w:type="gramEnd"/>
+      <w:r>
+        <w:t xml:space="preserve"> case: Computes v-field and displacement for pressure loaded line crack of any given length.</w:t>
       </w:r>
     </w:p>
     <w:p>
@@ -232,7 +263,15 @@
         <w:t xml:space="preserve"> </w:t>
       </w:r>
       <w:r>
-        <w:t>Computes v-field and displacement for volume driven propagation of arbitrary number of line crack of any length using VFRectangularCrackCreate.</w:t>
+        <w:t xml:space="preserve">Computes v-field and displacement for volume driven propagation of arbitrary number of line crack of any length using </w:t>
+      </w:r>
+      <w:proofErr w:type="spellStart"/>
+      <w:r>
+        <w:t>VFRectangularCrackCreate</w:t>
+      </w:r>
+      <w:proofErr w:type="spellEnd"/>
+      <w:r>
+        <w:t>.</w:t>
       </w:r>
     </w:p>
     <w:p>
@@ -253,8 +292,13 @@
       </w:r>
     </w:p>
     <w:p>
-      <w:r>
-        <w:t>crack.</w:t>
+      <w:proofErr w:type="gramStart"/>
+      <w:r>
+        <w:t>crack</w:t>
+      </w:r>
+      <w:proofErr w:type="gramEnd"/>
+      <w:r>
+        <w:t>.</w:t>
       </w:r>
     </w:p>
     <w:p>
@@ -323,7 +367,15 @@
         <w:t xml:space="preserve"> </w:t>
       </w:r>
       <w:r>
-        <w:t>Computes v-field and displacement for volume driven propagation of multiple penny-shaped cracks of arbitrary radii, using VFPennyCrackCreate.</w:t>
+        <w:t xml:space="preserve">Computes v-field and displacement for volume driven propagation of multiple penny-shaped cracks of arbitrary radii, using </w:t>
+      </w:r>
+      <w:proofErr w:type="spellStart"/>
+      <w:r>
+        <w:t>VFPennyCrackCreate</w:t>
+      </w:r>
+      <w:proofErr w:type="spellEnd"/>
+      <w:r>
+        <w:t>.</w:t>
       </w:r>
     </w:p>
     <w:p>
@@ -373,8 +425,13 @@
         <w:t>, using</w:t>
       </w:r>
       <w:r>
-        <w:t xml:space="preserve"> VFPennyCrackCreate</w:t>
-      </w:r>
+        <w:t xml:space="preserve"> </w:t>
+      </w:r>
+      <w:proofErr w:type="spellStart"/>
+      <w:r>
+        <w:t>VFPennyCrackCreate</w:t>
+      </w:r>
+      <w:proofErr w:type="spellEnd"/>
       <w:r>
         <w:t>.</w:t>
       </w:r>
@@ -428,11 +485,19 @@
         <w:t>P</w:t>
       </w:r>
       <w:r>
-        <w:t xml:space="preserve"> MixedFEMFlowSolver Validation:</w:t>
-      </w:r>
-      <w:r>
         <w:t xml:space="preserve"> </w:t>
       </w:r>
+      <w:proofErr w:type="spellStart"/>
+      <w:r>
+        <w:t>MixedFEMFlowSolver</w:t>
+      </w:r>
+      <w:proofErr w:type="spellEnd"/>
+      <w:r>
+        <w:t xml:space="preserve"> Validation:</w:t>
+      </w:r>
+      <w:r>
+        <w:t xml:space="preserve"> </w:t>
+      </w:r>
       <w:r>
         <w:t xml:space="preserve">Solution of velocity and pressure for flow problem with exact pressure, </w:t>
       </w:r>
@@ -443,7 +508,27 @@
           <w:sz w:val="22"/>
           <w:szCs w:val="22"/>
         </w:rPr>
-        <w:t>p = sin(2</w:t>
+        <w:t xml:space="preserve">p = </w:t>
+      </w:r>
+      <w:proofErr w:type="gramStart"/>
+      <w:r>
+        <w:rPr>
+          <w:rFonts w:ascii="Menlo Regular" w:hAnsi="Menlo Regular" w:cs="Menlo Regular"/>
+          <w:color w:val="007400"/>
+          <w:sz w:val="22"/>
+          <w:szCs w:val="22"/>
+        </w:rPr>
+        <w:t>sin(</w:t>
+      </w:r>
+      <w:proofErr w:type="gramEnd"/>
+      <w:r>
+        <w:rPr>
+          <w:rFonts w:ascii="Menlo Regular" w:hAnsi="Menlo Regular" w:cs="Menlo Regular"/>
+          <w:color w:val="007400"/>
+          <w:sz w:val="22"/>
+          <w:szCs w:val="22"/>
+        </w:rPr>
+        <w:t>2</w:t>
       </w:r>
       <w:r>
         <w:rPr>
@@ -500,8 +585,13 @@
         <w:t>z).</w:t>
       </w:r>
       <w:r>
-        <w:t>Normal veolocity</w:t>
-      </w:r>
+        <w:t xml:space="preserve">Normal </w:t>
+      </w:r>
+      <w:proofErr w:type="spellStart"/>
+      <w:r>
+        <w:t>veolocity</w:t>
+      </w:r>
+      <w:proofErr w:type="spellEnd"/>
       <w:r>
         <w:t xml:space="preserve"> condition is implemented on all boundaries.</w:t>
       </w:r>
@@ -520,7 +610,15 @@
         <w:t>:</w:t>
       </w:r>
       <w:r>
-        <w:t xml:space="preserve"> 3D KSP MixedFEMFlowSolver Validation:</w:t>
+        <w:t xml:space="preserve"> 3D KSP </w:t>
+      </w:r>
+      <w:proofErr w:type="spellStart"/>
+      <w:r>
+        <w:t>MixedFEMFlowSolver</w:t>
+      </w:r>
+      <w:proofErr w:type="spellEnd"/>
+      <w:r>
+        <w:t xml:space="preserve"> Validation:</w:t>
       </w:r>
       <w:r>
         <w:t xml:space="preserve"> </w:t>
@@ -537,6 +635,7 @@
         </w:rPr>
         <w:t xml:space="preserve">p = </w:t>
       </w:r>
+      <w:proofErr w:type="gramStart"/>
       <w:r>
         <w:rPr>
           <w:rFonts w:ascii="Menlo Regular" w:hAnsi="Menlo Regular" w:cs="Menlo Regular"/>
@@ -545,7 +644,17 @@
           <w:szCs w:val="22"/>
         </w:rPr>
         <w:lastRenderedPageBreak/>
-        <w:t>sin(2</w:t>
+        <w:t>sin(</w:t>
+      </w:r>
+      <w:proofErr w:type="gramEnd"/>
+      <w:r>
+        <w:rPr>
+          <w:rFonts w:ascii="Menlo Regular" w:hAnsi="Menlo Regular" w:cs="Menlo Regular"/>
+          <w:color w:val="007400"/>
+          <w:sz w:val="22"/>
+          <w:szCs w:val="22"/>
+        </w:rPr>
+        <w:t>2</w:t>
       </w:r>
       <w:r>
         <w:rPr>
@@ -634,11 +743,19 @@
         <w:t>P</w:t>
       </w:r>
       <w:r>
-        <w:t xml:space="preserve"> MixedFEMFlowSolver Validation:</w:t>
-      </w:r>
-      <w:r>
         <w:t xml:space="preserve"> </w:t>
       </w:r>
+      <w:proofErr w:type="spellStart"/>
+      <w:r>
+        <w:t>MixedFEMFlowSolver</w:t>
+      </w:r>
+      <w:proofErr w:type="spellEnd"/>
+      <w:r>
+        <w:t xml:space="preserve"> Validation:</w:t>
+      </w:r>
+      <w:r>
+        <w:t xml:space="preserve"> </w:t>
+      </w:r>
       <w:r>
         <w:t xml:space="preserve">Solution of velocity and pressure for flow problem with exact pressure, </w:t>
       </w:r>
@@ -649,43 +766,105 @@
           <w:sz w:val="22"/>
           <w:szCs w:val="22"/>
         </w:rPr>
-        <w:t>p = cos(</w:t>
-      </w:r>
-      <w:r>
-        <w:rPr>
-          <w:rFonts w:ascii="Menlo Regular" w:hAnsi="Menlo Regular" w:cs="Menlo Regular"/>
-          <w:color w:val="007400"/>
-          <w:sz w:val="22"/>
-          <w:szCs w:val="22"/>
-        </w:rPr>
-        <w:sym w:font="Symbol" w:char="F050"/>
-      </w:r>
-      <w:r>
-        <w:rPr>
-          <w:rFonts w:ascii="Menlo Regular" w:hAnsi="Menlo Regular" w:cs="Menlo Regular"/>
-          <w:color w:val="007400"/>
-          <w:sz w:val="22"/>
-          <w:szCs w:val="22"/>
-        </w:rPr>
-        <w:t>x)cos(</w:t>
-      </w:r>
-      <w:r>
-        <w:rPr>
-          <w:rFonts w:ascii="Menlo Regular" w:hAnsi="Menlo Regular" w:cs="Menlo Regular"/>
-          <w:color w:val="007400"/>
-          <w:sz w:val="22"/>
-          <w:szCs w:val="22"/>
-        </w:rPr>
-        <w:sym w:font="Symbol" w:char="F050"/>
-      </w:r>
-      <w:r>
-        <w:rPr>
-          <w:rFonts w:ascii="Menlo Regular" w:hAnsi="Menlo Regular" w:cs="Menlo Regular"/>
-          <w:color w:val="007400"/>
-          <w:sz w:val="22"/>
-          <w:szCs w:val="22"/>
-        </w:rPr>
-        <w:t>y)cos(</w:t>
+        <w:t xml:space="preserve">p = </w:t>
+      </w:r>
+      <w:proofErr w:type="spellStart"/>
+      <w:proofErr w:type="gramStart"/>
+      <w:r>
+        <w:rPr>
+          <w:rFonts w:ascii="Menlo Regular" w:hAnsi="Menlo Regular" w:cs="Menlo Regular"/>
+          <w:color w:val="007400"/>
+          <w:sz w:val="22"/>
+          <w:szCs w:val="22"/>
+        </w:rPr>
+        <w:t>cos</w:t>
+      </w:r>
+      <w:proofErr w:type="spellEnd"/>
+      <w:r>
+        <w:rPr>
+          <w:rFonts w:ascii="Menlo Regular" w:hAnsi="Menlo Regular" w:cs="Menlo Regular"/>
+          <w:color w:val="007400"/>
+          <w:sz w:val="22"/>
+          <w:szCs w:val="22"/>
+        </w:rPr>
+        <w:t>(</w:t>
+      </w:r>
+      <w:proofErr w:type="gramEnd"/>
+      <w:r>
+        <w:rPr>
+          <w:rFonts w:ascii="Menlo Regular" w:hAnsi="Menlo Regular" w:cs="Menlo Regular"/>
+          <w:color w:val="007400"/>
+          <w:sz w:val="22"/>
+          <w:szCs w:val="22"/>
+        </w:rPr>
+        <w:sym w:font="Symbol" w:char="F050"/>
+      </w:r>
+      <w:r>
+        <w:rPr>
+          <w:rFonts w:ascii="Menlo Regular" w:hAnsi="Menlo Regular" w:cs="Menlo Regular"/>
+          <w:color w:val="007400"/>
+          <w:sz w:val="22"/>
+          <w:szCs w:val="22"/>
+        </w:rPr>
+        <w:t>x)</w:t>
+      </w:r>
+      <w:proofErr w:type="spellStart"/>
+      <w:r>
+        <w:rPr>
+          <w:rFonts w:ascii="Menlo Regular" w:hAnsi="Menlo Regular" w:cs="Menlo Regular"/>
+          <w:color w:val="007400"/>
+          <w:sz w:val="22"/>
+          <w:szCs w:val="22"/>
+        </w:rPr>
+        <w:t>cos</w:t>
+      </w:r>
+      <w:proofErr w:type="spellEnd"/>
+      <w:r>
+        <w:rPr>
+          <w:rFonts w:ascii="Menlo Regular" w:hAnsi="Menlo Regular" w:cs="Menlo Regular"/>
+          <w:color w:val="007400"/>
+          <w:sz w:val="22"/>
+          <w:szCs w:val="22"/>
+        </w:rPr>
+        <w:t>(</w:t>
+      </w:r>
+      <w:r>
+        <w:rPr>
+          <w:rFonts w:ascii="Menlo Regular" w:hAnsi="Menlo Regular" w:cs="Menlo Regular"/>
+          <w:color w:val="007400"/>
+          <w:sz w:val="22"/>
+          <w:szCs w:val="22"/>
+        </w:rPr>
+        <w:sym w:font="Symbol" w:char="F050"/>
+      </w:r>
+      <w:r>
+        <w:rPr>
+          <w:rFonts w:ascii="Menlo Regular" w:hAnsi="Menlo Regular" w:cs="Menlo Regular"/>
+          <w:color w:val="007400"/>
+          <w:sz w:val="22"/>
+          <w:szCs w:val="22"/>
+        </w:rPr>
+        <w:t>y)</w:t>
+      </w:r>
+      <w:proofErr w:type="spellStart"/>
+      <w:r>
+        <w:rPr>
+          <w:rFonts w:ascii="Menlo Regular" w:hAnsi="Menlo Regular" w:cs="Menlo Regular"/>
+          <w:color w:val="007400"/>
+          <w:sz w:val="22"/>
+          <w:szCs w:val="22"/>
+        </w:rPr>
+        <w:t>cos</w:t>
+      </w:r>
+      <w:proofErr w:type="spellEnd"/>
+      <w:r>
+        <w:rPr>
+          <w:rFonts w:ascii="Menlo Regular" w:hAnsi="Menlo Regular" w:cs="Menlo Regular"/>
+          <w:color w:val="007400"/>
+          <w:sz w:val="22"/>
+          <w:szCs w:val="22"/>
+        </w:rPr>
+        <w:t>(</w:t>
       </w:r>
       <w:r>
         <w:rPr>
@@ -754,7 +933,15 @@
         <w:t>:</w:t>
       </w:r>
       <w:r>
-        <w:t xml:space="preserve"> 3D KSP MixedFEMFlowSolver Validation:</w:t>
+        <w:t xml:space="preserve"> 3D KSP </w:t>
+      </w:r>
+      <w:proofErr w:type="spellStart"/>
+      <w:r>
+        <w:t>MixedFEMFlowSolver</w:t>
+      </w:r>
+      <w:proofErr w:type="spellEnd"/>
+      <w:r>
+        <w:t xml:space="preserve"> Validation:</w:t>
       </w:r>
       <w:r>
         <w:t xml:space="preserve"> </w:t>
@@ -769,43 +956,105 @@
           <w:sz w:val="22"/>
           <w:szCs w:val="22"/>
         </w:rPr>
-        <w:t>p = cos(</w:t>
-      </w:r>
-      <w:r>
-        <w:rPr>
-          <w:rFonts w:ascii="Menlo Regular" w:hAnsi="Menlo Regular" w:cs="Menlo Regular"/>
-          <w:color w:val="007400"/>
-          <w:sz w:val="22"/>
-          <w:szCs w:val="22"/>
-        </w:rPr>
-        <w:sym w:font="Symbol" w:char="F050"/>
-      </w:r>
-      <w:r>
-        <w:rPr>
-          <w:rFonts w:ascii="Menlo Regular" w:hAnsi="Menlo Regular" w:cs="Menlo Regular"/>
-          <w:color w:val="007400"/>
-          <w:sz w:val="22"/>
-          <w:szCs w:val="22"/>
-        </w:rPr>
-        <w:t>x)cos(</w:t>
-      </w:r>
-      <w:r>
-        <w:rPr>
-          <w:rFonts w:ascii="Menlo Regular" w:hAnsi="Menlo Regular" w:cs="Menlo Regular"/>
-          <w:color w:val="007400"/>
-          <w:sz w:val="22"/>
-          <w:szCs w:val="22"/>
-        </w:rPr>
-        <w:sym w:font="Symbol" w:char="F050"/>
-      </w:r>
-      <w:r>
-        <w:rPr>
-          <w:rFonts w:ascii="Menlo Regular" w:hAnsi="Menlo Regular" w:cs="Menlo Regular"/>
-          <w:color w:val="007400"/>
-          <w:sz w:val="22"/>
-          <w:szCs w:val="22"/>
-        </w:rPr>
-        <w:t>y)cos(</w:t>
+        <w:t xml:space="preserve">p = </w:t>
+      </w:r>
+      <w:proofErr w:type="spellStart"/>
+      <w:proofErr w:type="gramStart"/>
+      <w:r>
+        <w:rPr>
+          <w:rFonts w:ascii="Menlo Regular" w:hAnsi="Menlo Regular" w:cs="Menlo Regular"/>
+          <w:color w:val="007400"/>
+          <w:sz w:val="22"/>
+          <w:szCs w:val="22"/>
+        </w:rPr>
+        <w:t>cos</w:t>
+      </w:r>
+      <w:proofErr w:type="spellEnd"/>
+      <w:r>
+        <w:rPr>
+          <w:rFonts w:ascii="Menlo Regular" w:hAnsi="Menlo Regular" w:cs="Menlo Regular"/>
+          <w:color w:val="007400"/>
+          <w:sz w:val="22"/>
+          <w:szCs w:val="22"/>
+        </w:rPr>
+        <w:t>(</w:t>
+      </w:r>
+      <w:proofErr w:type="gramEnd"/>
+      <w:r>
+        <w:rPr>
+          <w:rFonts w:ascii="Menlo Regular" w:hAnsi="Menlo Regular" w:cs="Menlo Regular"/>
+          <w:color w:val="007400"/>
+          <w:sz w:val="22"/>
+          <w:szCs w:val="22"/>
+        </w:rPr>
+        <w:sym w:font="Symbol" w:char="F050"/>
+      </w:r>
+      <w:r>
+        <w:rPr>
+          <w:rFonts w:ascii="Menlo Regular" w:hAnsi="Menlo Regular" w:cs="Menlo Regular"/>
+          <w:color w:val="007400"/>
+          <w:sz w:val="22"/>
+          <w:szCs w:val="22"/>
+        </w:rPr>
+        <w:t>x)</w:t>
+      </w:r>
+      <w:proofErr w:type="spellStart"/>
+      <w:r>
+        <w:rPr>
+          <w:rFonts w:ascii="Menlo Regular" w:hAnsi="Menlo Regular" w:cs="Menlo Regular"/>
+          <w:color w:val="007400"/>
+          <w:sz w:val="22"/>
+          <w:szCs w:val="22"/>
+        </w:rPr>
+        <w:t>cos</w:t>
+      </w:r>
+      <w:proofErr w:type="spellEnd"/>
+      <w:r>
+        <w:rPr>
+          <w:rFonts w:ascii="Menlo Regular" w:hAnsi="Menlo Regular" w:cs="Menlo Regular"/>
+          <w:color w:val="007400"/>
+          <w:sz w:val="22"/>
+          <w:szCs w:val="22"/>
+        </w:rPr>
+        <w:t>(</w:t>
+      </w:r>
+      <w:r>
+        <w:rPr>
+          <w:rFonts w:ascii="Menlo Regular" w:hAnsi="Menlo Regular" w:cs="Menlo Regular"/>
+          <w:color w:val="007400"/>
+          <w:sz w:val="22"/>
+          <w:szCs w:val="22"/>
+        </w:rPr>
+        <w:sym w:font="Symbol" w:char="F050"/>
+      </w:r>
+      <w:r>
+        <w:rPr>
+          <w:rFonts w:ascii="Menlo Regular" w:hAnsi="Menlo Regular" w:cs="Menlo Regular"/>
+          <w:color w:val="007400"/>
+          <w:sz w:val="22"/>
+          <w:szCs w:val="22"/>
+        </w:rPr>
+        <w:t>y)</w:t>
+      </w:r>
+      <w:proofErr w:type="spellStart"/>
+      <w:r>
+        <w:rPr>
+          <w:rFonts w:ascii="Menlo Regular" w:hAnsi="Menlo Regular" w:cs="Menlo Regular"/>
+          <w:color w:val="007400"/>
+          <w:sz w:val="22"/>
+          <w:szCs w:val="22"/>
+        </w:rPr>
+        <w:t>cos</w:t>
+      </w:r>
+      <w:proofErr w:type="spellEnd"/>
+      <w:r>
+        <w:rPr>
+          <w:rFonts w:ascii="Menlo Regular" w:hAnsi="Menlo Regular" w:cs="Menlo Regular"/>
+          <w:color w:val="007400"/>
+          <w:sz w:val="22"/>
+          <w:szCs w:val="22"/>
+        </w:rPr>
+        <w:t>(</w:t>
       </w:r>
       <w:r>
         <w:rPr>
@@ -887,11 +1136,19 @@
         <w:t>NES</w:t>
       </w:r>
       <w:r>
-        <w:t xml:space="preserve"> MixedFEMFlowSolver Validation:</w:t>
-      </w:r>
-      <w:r>
         <w:t xml:space="preserve"> </w:t>
       </w:r>
+      <w:proofErr w:type="spellStart"/>
+      <w:r>
+        <w:t>MixedFEMFlowSolver</w:t>
+      </w:r>
+      <w:proofErr w:type="spellEnd"/>
+      <w:r>
+        <w:t xml:space="preserve"> Validation:</w:t>
+      </w:r>
+      <w:r>
+        <w:t xml:space="preserve"> </w:t>
+      </w:r>
       <w:r>
         <w:t xml:space="preserve">Solution of velocity and pressure for flow problem with exact pressure, </w:t>
       </w:r>
@@ -902,7 +1159,27 @@
           <w:sz w:val="22"/>
           <w:szCs w:val="22"/>
         </w:rPr>
-        <w:t>p = sin(2</w:t>
+        <w:t xml:space="preserve">p = </w:t>
+      </w:r>
+      <w:proofErr w:type="gramStart"/>
+      <w:r>
+        <w:rPr>
+          <w:rFonts w:ascii="Menlo Regular" w:hAnsi="Menlo Regular" w:cs="Menlo Regular"/>
+          <w:color w:val="007400"/>
+          <w:sz w:val="22"/>
+          <w:szCs w:val="22"/>
+        </w:rPr>
+        <w:t>sin(</w:t>
+      </w:r>
+      <w:proofErr w:type="gramEnd"/>
+      <w:r>
+        <w:rPr>
+          <w:rFonts w:ascii="Menlo Regular" w:hAnsi="Menlo Regular" w:cs="Menlo Regular"/>
+          <w:color w:val="007400"/>
+          <w:sz w:val="22"/>
+          <w:szCs w:val="22"/>
+        </w:rPr>
+        <w:t>2</w:t>
       </w:r>
       <w:r>
         <w:rPr>
@@ -976,7 +1253,15 @@
         <w:t>:</w:t>
       </w:r>
       <w:r>
-        <w:t xml:space="preserve"> 3D SNES MixedFEMFlowSolver Validation:</w:t>
+        <w:t xml:space="preserve"> 3D SNES </w:t>
+      </w:r>
+      <w:proofErr w:type="spellStart"/>
+      <w:r>
+        <w:t>MixedFEMFlowSolver</w:t>
+      </w:r>
+      <w:proofErr w:type="spellEnd"/>
+      <w:r>
+        <w:t xml:space="preserve"> Validation:</w:t>
       </w:r>
       <w:r>
         <w:t xml:space="preserve"> </w:t>
@@ -991,7 +1276,27 @@
           <w:sz w:val="22"/>
           <w:szCs w:val="22"/>
         </w:rPr>
-        <w:t>p = sin(2</w:t>
+        <w:t xml:space="preserve">p = </w:t>
+      </w:r>
+      <w:proofErr w:type="gramStart"/>
+      <w:r>
+        <w:rPr>
+          <w:rFonts w:ascii="Menlo Regular" w:hAnsi="Menlo Regular" w:cs="Menlo Regular"/>
+          <w:color w:val="007400"/>
+          <w:sz w:val="22"/>
+          <w:szCs w:val="22"/>
+        </w:rPr>
+        <w:t>sin(</w:t>
+      </w:r>
+      <w:proofErr w:type="gramEnd"/>
+      <w:r>
+        <w:rPr>
+          <w:rFonts w:ascii="Menlo Regular" w:hAnsi="Menlo Regular" w:cs="Menlo Regular"/>
+          <w:color w:val="007400"/>
+          <w:sz w:val="22"/>
+          <w:szCs w:val="22"/>
+        </w:rPr>
+        <w:t>2</w:t>
       </w:r>
       <w:r>
         <w:rPr>
@@ -1065,7 +1370,15 @@
         <w:t>:</w:t>
       </w:r>
       <w:r>
-        <w:t xml:space="preserve"> 3D SNES MixedFEMFlowSolver Validation:</w:t>
+        <w:t xml:space="preserve"> 3D SNES </w:t>
+      </w:r>
+      <w:proofErr w:type="spellStart"/>
+      <w:r>
+        <w:t>MixedFEMFlowSolver</w:t>
+      </w:r>
+      <w:proofErr w:type="spellEnd"/>
+      <w:r>
+        <w:t xml:space="preserve"> Validation:</w:t>
       </w:r>
       <w:r>
         <w:t xml:space="preserve"> </w:t>
@@ -1080,43 +1393,105 @@
           <w:sz w:val="22"/>
           <w:szCs w:val="22"/>
         </w:rPr>
-        <w:t>p = cos(</w:t>
-      </w:r>
-      <w:r>
-        <w:rPr>
-          <w:rFonts w:ascii="Menlo Regular" w:hAnsi="Menlo Regular" w:cs="Menlo Regular"/>
-          <w:color w:val="007400"/>
-          <w:sz w:val="22"/>
-          <w:szCs w:val="22"/>
-        </w:rPr>
-        <w:sym w:font="Symbol" w:char="F050"/>
-      </w:r>
-      <w:r>
-        <w:rPr>
-          <w:rFonts w:ascii="Menlo Regular" w:hAnsi="Menlo Regular" w:cs="Menlo Regular"/>
-          <w:color w:val="007400"/>
-          <w:sz w:val="22"/>
-          <w:szCs w:val="22"/>
-        </w:rPr>
-        <w:t>x)cos(</w:t>
-      </w:r>
-      <w:r>
-        <w:rPr>
-          <w:rFonts w:ascii="Menlo Regular" w:hAnsi="Menlo Regular" w:cs="Menlo Regular"/>
-          <w:color w:val="007400"/>
-          <w:sz w:val="22"/>
-          <w:szCs w:val="22"/>
-        </w:rPr>
-        <w:sym w:font="Symbol" w:char="F050"/>
-      </w:r>
-      <w:r>
-        <w:rPr>
-          <w:rFonts w:ascii="Menlo Regular" w:hAnsi="Menlo Regular" w:cs="Menlo Regular"/>
-          <w:color w:val="007400"/>
-          <w:sz w:val="22"/>
-          <w:szCs w:val="22"/>
-        </w:rPr>
-        <w:t>y)cos(</w:t>
+        <w:t xml:space="preserve">p = </w:t>
+      </w:r>
+      <w:proofErr w:type="spellStart"/>
+      <w:proofErr w:type="gramStart"/>
+      <w:r>
+        <w:rPr>
+          <w:rFonts w:ascii="Menlo Regular" w:hAnsi="Menlo Regular" w:cs="Menlo Regular"/>
+          <w:color w:val="007400"/>
+          <w:sz w:val="22"/>
+          <w:szCs w:val="22"/>
+        </w:rPr>
+        <w:t>cos</w:t>
+      </w:r>
+      <w:proofErr w:type="spellEnd"/>
+      <w:r>
+        <w:rPr>
+          <w:rFonts w:ascii="Menlo Regular" w:hAnsi="Menlo Regular" w:cs="Menlo Regular"/>
+          <w:color w:val="007400"/>
+          <w:sz w:val="22"/>
+          <w:szCs w:val="22"/>
+        </w:rPr>
+        <w:t>(</w:t>
+      </w:r>
+      <w:proofErr w:type="gramEnd"/>
+      <w:r>
+        <w:rPr>
+          <w:rFonts w:ascii="Menlo Regular" w:hAnsi="Menlo Regular" w:cs="Menlo Regular"/>
+          <w:color w:val="007400"/>
+          <w:sz w:val="22"/>
+          <w:szCs w:val="22"/>
+        </w:rPr>
+        <w:sym w:font="Symbol" w:char="F050"/>
+      </w:r>
+      <w:r>
+        <w:rPr>
+          <w:rFonts w:ascii="Menlo Regular" w:hAnsi="Menlo Regular" w:cs="Menlo Regular"/>
+          <w:color w:val="007400"/>
+          <w:sz w:val="22"/>
+          <w:szCs w:val="22"/>
+        </w:rPr>
+        <w:t>x)</w:t>
+      </w:r>
+      <w:proofErr w:type="spellStart"/>
+      <w:r>
+        <w:rPr>
+          <w:rFonts w:ascii="Menlo Regular" w:hAnsi="Menlo Regular" w:cs="Menlo Regular"/>
+          <w:color w:val="007400"/>
+          <w:sz w:val="22"/>
+          <w:szCs w:val="22"/>
+        </w:rPr>
+        <w:t>cos</w:t>
+      </w:r>
+      <w:proofErr w:type="spellEnd"/>
+      <w:r>
+        <w:rPr>
+          <w:rFonts w:ascii="Menlo Regular" w:hAnsi="Menlo Regular" w:cs="Menlo Regular"/>
+          <w:color w:val="007400"/>
+          <w:sz w:val="22"/>
+          <w:szCs w:val="22"/>
+        </w:rPr>
+        <w:t>(</w:t>
+      </w:r>
+      <w:r>
+        <w:rPr>
+          <w:rFonts w:ascii="Menlo Regular" w:hAnsi="Menlo Regular" w:cs="Menlo Regular"/>
+          <w:color w:val="007400"/>
+          <w:sz w:val="22"/>
+          <w:szCs w:val="22"/>
+        </w:rPr>
+        <w:sym w:font="Symbol" w:char="F050"/>
+      </w:r>
+      <w:r>
+        <w:rPr>
+          <w:rFonts w:ascii="Menlo Regular" w:hAnsi="Menlo Regular" w:cs="Menlo Regular"/>
+          <w:color w:val="007400"/>
+          <w:sz w:val="22"/>
+          <w:szCs w:val="22"/>
+        </w:rPr>
+        <w:t>y)</w:t>
+      </w:r>
+      <w:proofErr w:type="spellStart"/>
+      <w:r>
+        <w:rPr>
+          <w:rFonts w:ascii="Menlo Regular" w:hAnsi="Menlo Regular" w:cs="Menlo Regular"/>
+          <w:color w:val="007400"/>
+          <w:sz w:val="22"/>
+          <w:szCs w:val="22"/>
+        </w:rPr>
+        <w:t>cos</w:t>
+      </w:r>
+      <w:proofErr w:type="spellEnd"/>
+      <w:r>
+        <w:rPr>
+          <w:rFonts w:ascii="Menlo Regular" w:hAnsi="Menlo Regular" w:cs="Menlo Regular"/>
+          <w:color w:val="007400"/>
+          <w:sz w:val="22"/>
+          <w:szCs w:val="22"/>
+        </w:rPr>
+        <w:t>(</w:t>
       </w:r>
       <w:r>
         <w:rPr>
@@ -1185,7 +1560,15 @@
         <w:t>:</w:t>
       </w:r>
       <w:r>
-        <w:t xml:space="preserve"> 3D SNES MixedFEMFlowSolver Validation:</w:t>
+        <w:t xml:space="preserve"> 3D SNES </w:t>
+      </w:r>
+      <w:proofErr w:type="spellStart"/>
+      <w:r>
+        <w:t>MixedFEMFlowSolver</w:t>
+      </w:r>
+      <w:proofErr w:type="spellEnd"/>
+      <w:r>
+        <w:t xml:space="preserve"> Validation:</w:t>
       </w:r>
       <w:r>
         <w:t xml:space="preserve"> </w:t>
@@ -1200,43 +1583,105 @@
           <w:sz w:val="22"/>
           <w:szCs w:val="22"/>
         </w:rPr>
-        <w:t>p = cos(</w:t>
-      </w:r>
-      <w:r>
-        <w:rPr>
-          <w:rFonts w:ascii="Menlo Regular" w:hAnsi="Menlo Regular" w:cs="Menlo Regular"/>
-          <w:color w:val="007400"/>
-          <w:sz w:val="22"/>
-          <w:szCs w:val="22"/>
-        </w:rPr>
-        <w:sym w:font="Symbol" w:char="F050"/>
-      </w:r>
-      <w:r>
-        <w:rPr>
-          <w:rFonts w:ascii="Menlo Regular" w:hAnsi="Menlo Regular" w:cs="Menlo Regular"/>
-          <w:color w:val="007400"/>
-          <w:sz w:val="22"/>
-          <w:szCs w:val="22"/>
-        </w:rPr>
-        <w:t>x)cos(</w:t>
-      </w:r>
-      <w:r>
-        <w:rPr>
-          <w:rFonts w:ascii="Menlo Regular" w:hAnsi="Menlo Regular" w:cs="Menlo Regular"/>
-          <w:color w:val="007400"/>
-          <w:sz w:val="22"/>
-          <w:szCs w:val="22"/>
-        </w:rPr>
-        <w:sym w:font="Symbol" w:char="F050"/>
-      </w:r>
-      <w:r>
-        <w:rPr>
-          <w:rFonts w:ascii="Menlo Regular" w:hAnsi="Menlo Regular" w:cs="Menlo Regular"/>
-          <w:color w:val="007400"/>
-          <w:sz w:val="22"/>
-          <w:szCs w:val="22"/>
-        </w:rPr>
-        <w:t>y)cos(</w:t>
+        <w:t xml:space="preserve">p = </w:t>
+      </w:r>
+      <w:proofErr w:type="spellStart"/>
+      <w:proofErr w:type="gramStart"/>
+      <w:r>
+        <w:rPr>
+          <w:rFonts w:ascii="Menlo Regular" w:hAnsi="Menlo Regular" w:cs="Menlo Regular"/>
+          <w:color w:val="007400"/>
+          <w:sz w:val="22"/>
+          <w:szCs w:val="22"/>
+        </w:rPr>
+        <w:t>cos</w:t>
+      </w:r>
+      <w:proofErr w:type="spellEnd"/>
+      <w:r>
+        <w:rPr>
+          <w:rFonts w:ascii="Menlo Regular" w:hAnsi="Menlo Regular" w:cs="Menlo Regular"/>
+          <w:color w:val="007400"/>
+          <w:sz w:val="22"/>
+          <w:szCs w:val="22"/>
+        </w:rPr>
+        <w:t>(</w:t>
+      </w:r>
+      <w:proofErr w:type="gramEnd"/>
+      <w:r>
+        <w:rPr>
+          <w:rFonts w:ascii="Menlo Regular" w:hAnsi="Menlo Regular" w:cs="Menlo Regular"/>
+          <w:color w:val="007400"/>
+          <w:sz w:val="22"/>
+          <w:szCs w:val="22"/>
+        </w:rPr>
+        <w:sym w:font="Symbol" w:char="F050"/>
+      </w:r>
+      <w:r>
+        <w:rPr>
+          <w:rFonts w:ascii="Menlo Regular" w:hAnsi="Menlo Regular" w:cs="Menlo Regular"/>
+          <w:color w:val="007400"/>
+          <w:sz w:val="22"/>
+          <w:szCs w:val="22"/>
+        </w:rPr>
+        <w:t>x)</w:t>
+      </w:r>
+      <w:proofErr w:type="spellStart"/>
+      <w:r>
+        <w:rPr>
+          <w:rFonts w:ascii="Menlo Regular" w:hAnsi="Menlo Regular" w:cs="Menlo Regular"/>
+          <w:color w:val="007400"/>
+          <w:sz w:val="22"/>
+          <w:szCs w:val="22"/>
+        </w:rPr>
+        <w:t>cos</w:t>
+      </w:r>
+      <w:proofErr w:type="spellEnd"/>
+      <w:r>
+        <w:rPr>
+          <w:rFonts w:ascii="Menlo Regular" w:hAnsi="Menlo Regular" w:cs="Menlo Regular"/>
+          <w:color w:val="007400"/>
+          <w:sz w:val="22"/>
+          <w:szCs w:val="22"/>
+        </w:rPr>
+        <w:t>(</w:t>
+      </w:r>
+      <w:r>
+        <w:rPr>
+          <w:rFonts w:ascii="Menlo Regular" w:hAnsi="Menlo Regular" w:cs="Menlo Regular"/>
+          <w:color w:val="007400"/>
+          <w:sz w:val="22"/>
+          <w:szCs w:val="22"/>
+        </w:rPr>
+        <w:sym w:font="Symbol" w:char="F050"/>
+      </w:r>
+      <w:r>
+        <w:rPr>
+          <w:rFonts w:ascii="Menlo Regular" w:hAnsi="Menlo Regular" w:cs="Menlo Regular"/>
+          <w:color w:val="007400"/>
+          <w:sz w:val="22"/>
+          <w:szCs w:val="22"/>
+        </w:rPr>
+        <w:t>y)</w:t>
+      </w:r>
+      <w:proofErr w:type="spellStart"/>
+      <w:r>
+        <w:rPr>
+          <w:rFonts w:ascii="Menlo Regular" w:hAnsi="Menlo Regular" w:cs="Menlo Regular"/>
+          <w:color w:val="007400"/>
+          <w:sz w:val="22"/>
+          <w:szCs w:val="22"/>
+        </w:rPr>
+        <w:t>cos</w:t>
+      </w:r>
+      <w:proofErr w:type="spellEnd"/>
+      <w:r>
+        <w:rPr>
+          <w:rFonts w:ascii="Menlo Regular" w:hAnsi="Menlo Regular" w:cs="Menlo Regular"/>
+          <w:color w:val="007400"/>
+          <w:sz w:val="22"/>
+          <w:szCs w:val="22"/>
+        </w:rPr>
+        <w:t>(</w:t>
       </w:r>
       <w:r>
         <w:rPr>
@@ -1311,7 +1756,15 @@
         <w:t>:</w:t>
       </w:r>
       <w:r>
-        <w:t xml:space="preserve"> 3D TS MixedFEMFlowSolver Validation:</w:t>
+        <w:t xml:space="preserve"> 3D TS </w:t>
+      </w:r>
+      <w:proofErr w:type="spellStart"/>
+      <w:r>
+        <w:t>MixedFEMFlowSolver</w:t>
+      </w:r>
+      <w:proofErr w:type="spellEnd"/>
+      <w:r>
+        <w:t xml:space="preserve"> Validation:</w:t>
       </w:r>
       <w:r>
         <w:t xml:space="preserve"> </w:t>
@@ -1326,7 +1779,27 @@
           <w:sz w:val="22"/>
           <w:szCs w:val="22"/>
         </w:rPr>
-        <w:t>p = sin(2</w:t>
+        <w:t xml:space="preserve">p = </w:t>
+      </w:r>
+      <w:proofErr w:type="gramStart"/>
+      <w:r>
+        <w:rPr>
+          <w:rFonts w:ascii="Menlo Regular" w:hAnsi="Menlo Regular" w:cs="Menlo Regular"/>
+          <w:color w:val="007400"/>
+          <w:sz w:val="22"/>
+          <w:szCs w:val="22"/>
+        </w:rPr>
+        <w:t>sin(</w:t>
+      </w:r>
+      <w:proofErr w:type="gramEnd"/>
+      <w:r>
+        <w:rPr>
+          <w:rFonts w:ascii="Menlo Regular" w:hAnsi="Menlo Regular" w:cs="Menlo Regular"/>
+          <w:color w:val="007400"/>
+          <w:sz w:val="22"/>
+          <w:szCs w:val="22"/>
+        </w:rPr>
+        <w:t>2</w:t>
       </w:r>
       <w:r>
         <w:rPr>
@@ -1400,7 +1873,15 @@
         <w:t>:</w:t>
       </w:r>
       <w:r>
-        <w:t xml:space="preserve"> 3D TS MixedFEMFlowSolver Validation:</w:t>
+        <w:t xml:space="preserve"> 3D TS </w:t>
+      </w:r>
+      <w:proofErr w:type="spellStart"/>
+      <w:r>
+        <w:t>MixedFEMFlowSolver</w:t>
+      </w:r>
+      <w:proofErr w:type="spellEnd"/>
+      <w:r>
+        <w:t xml:space="preserve"> Validation:</w:t>
       </w:r>
       <w:r>
         <w:t xml:space="preserve"> </w:t>
@@ -1415,7 +1896,27 @@
           <w:sz w:val="22"/>
           <w:szCs w:val="22"/>
         </w:rPr>
-        <w:t>p = sin(2</w:t>
+        <w:t xml:space="preserve">p = </w:t>
+      </w:r>
+      <w:proofErr w:type="gramStart"/>
+      <w:r>
+        <w:rPr>
+          <w:rFonts w:ascii="Menlo Regular" w:hAnsi="Menlo Regular" w:cs="Menlo Regular"/>
+          <w:color w:val="007400"/>
+          <w:sz w:val="22"/>
+          <w:szCs w:val="22"/>
+        </w:rPr>
+        <w:t>sin(</w:t>
+      </w:r>
+      <w:proofErr w:type="gramEnd"/>
+      <w:r>
+        <w:rPr>
+          <w:rFonts w:ascii="Menlo Regular" w:hAnsi="Menlo Regular" w:cs="Menlo Regular"/>
+          <w:color w:val="007400"/>
+          <w:sz w:val="22"/>
+          <w:szCs w:val="22"/>
+        </w:rPr>
+        <w:t>2</w:t>
       </w:r>
       <w:r>
         <w:rPr>
@@ -1489,7 +1990,15 @@
         <w:t>:</w:t>
       </w:r>
       <w:r>
-        <w:t xml:space="preserve"> 3D TS MixedFEMFlowSolver Validation:</w:t>
+        <w:t xml:space="preserve"> 3D TS </w:t>
+      </w:r>
+      <w:proofErr w:type="spellStart"/>
+      <w:r>
+        <w:t>MixedFEMFlowSolver</w:t>
+      </w:r>
+      <w:proofErr w:type="spellEnd"/>
+      <w:r>
+        <w:t xml:space="preserve"> Validation:</w:t>
       </w:r>
       <w:r>
         <w:t xml:space="preserve"> </w:t>
@@ -1504,43 +2013,105 @@
           <w:sz w:val="22"/>
           <w:szCs w:val="22"/>
         </w:rPr>
-        <w:t>p = cos(</w:t>
-      </w:r>
-      <w:r>
-        <w:rPr>
-          <w:rFonts w:ascii="Menlo Regular" w:hAnsi="Menlo Regular" w:cs="Menlo Regular"/>
-          <w:color w:val="007400"/>
-          <w:sz w:val="22"/>
-          <w:szCs w:val="22"/>
-        </w:rPr>
-        <w:sym w:font="Symbol" w:char="F050"/>
-      </w:r>
-      <w:r>
-        <w:rPr>
-          <w:rFonts w:ascii="Menlo Regular" w:hAnsi="Menlo Regular" w:cs="Menlo Regular"/>
-          <w:color w:val="007400"/>
-          <w:sz w:val="22"/>
-          <w:szCs w:val="22"/>
-        </w:rPr>
-        <w:t>x)cos(</w:t>
-      </w:r>
-      <w:r>
-        <w:rPr>
-          <w:rFonts w:ascii="Menlo Regular" w:hAnsi="Menlo Regular" w:cs="Menlo Regular"/>
-          <w:color w:val="007400"/>
-          <w:sz w:val="22"/>
-          <w:szCs w:val="22"/>
-        </w:rPr>
-        <w:sym w:font="Symbol" w:char="F050"/>
-      </w:r>
-      <w:r>
-        <w:rPr>
-          <w:rFonts w:ascii="Menlo Regular" w:hAnsi="Menlo Regular" w:cs="Menlo Regular"/>
-          <w:color w:val="007400"/>
-          <w:sz w:val="22"/>
-          <w:szCs w:val="22"/>
-        </w:rPr>
-        <w:t>y)cos(</w:t>
+        <w:t xml:space="preserve">p = </w:t>
+      </w:r>
+      <w:proofErr w:type="spellStart"/>
+      <w:proofErr w:type="gramStart"/>
+      <w:r>
+        <w:rPr>
+          <w:rFonts w:ascii="Menlo Regular" w:hAnsi="Menlo Regular" w:cs="Menlo Regular"/>
+          <w:color w:val="007400"/>
+          <w:sz w:val="22"/>
+          <w:szCs w:val="22"/>
+        </w:rPr>
+        <w:t>cos</w:t>
+      </w:r>
+      <w:proofErr w:type="spellEnd"/>
+      <w:r>
+        <w:rPr>
+          <w:rFonts w:ascii="Menlo Regular" w:hAnsi="Menlo Regular" w:cs="Menlo Regular"/>
+          <w:color w:val="007400"/>
+          <w:sz w:val="22"/>
+          <w:szCs w:val="22"/>
+        </w:rPr>
+        <w:t>(</w:t>
+      </w:r>
+      <w:proofErr w:type="gramEnd"/>
+      <w:r>
+        <w:rPr>
+          <w:rFonts w:ascii="Menlo Regular" w:hAnsi="Menlo Regular" w:cs="Menlo Regular"/>
+          <w:color w:val="007400"/>
+          <w:sz w:val="22"/>
+          <w:szCs w:val="22"/>
+        </w:rPr>
+        <w:sym w:font="Symbol" w:char="F050"/>
+      </w:r>
+      <w:r>
+        <w:rPr>
+          <w:rFonts w:ascii="Menlo Regular" w:hAnsi="Menlo Regular" w:cs="Menlo Regular"/>
+          <w:color w:val="007400"/>
+          <w:sz w:val="22"/>
+          <w:szCs w:val="22"/>
+        </w:rPr>
+        <w:t>x)</w:t>
+      </w:r>
+      <w:proofErr w:type="spellStart"/>
+      <w:r>
+        <w:rPr>
+          <w:rFonts w:ascii="Menlo Regular" w:hAnsi="Menlo Regular" w:cs="Menlo Regular"/>
+          <w:color w:val="007400"/>
+          <w:sz w:val="22"/>
+          <w:szCs w:val="22"/>
+        </w:rPr>
+        <w:t>cos</w:t>
+      </w:r>
+      <w:proofErr w:type="spellEnd"/>
+      <w:r>
+        <w:rPr>
+          <w:rFonts w:ascii="Menlo Regular" w:hAnsi="Menlo Regular" w:cs="Menlo Regular"/>
+          <w:color w:val="007400"/>
+          <w:sz w:val="22"/>
+          <w:szCs w:val="22"/>
+        </w:rPr>
+        <w:t>(</w:t>
+      </w:r>
+      <w:r>
+        <w:rPr>
+          <w:rFonts w:ascii="Menlo Regular" w:hAnsi="Menlo Regular" w:cs="Menlo Regular"/>
+          <w:color w:val="007400"/>
+          <w:sz w:val="22"/>
+          <w:szCs w:val="22"/>
+        </w:rPr>
+        <w:sym w:font="Symbol" w:char="F050"/>
+      </w:r>
+      <w:r>
+        <w:rPr>
+          <w:rFonts w:ascii="Menlo Regular" w:hAnsi="Menlo Regular" w:cs="Menlo Regular"/>
+          <w:color w:val="007400"/>
+          <w:sz w:val="22"/>
+          <w:szCs w:val="22"/>
+        </w:rPr>
+        <w:t>y)</w:t>
+      </w:r>
+      <w:proofErr w:type="spellStart"/>
+      <w:r>
+        <w:rPr>
+          <w:rFonts w:ascii="Menlo Regular" w:hAnsi="Menlo Regular" w:cs="Menlo Regular"/>
+          <w:color w:val="007400"/>
+          <w:sz w:val="22"/>
+          <w:szCs w:val="22"/>
+        </w:rPr>
+        <w:t>cos</w:t>
+      </w:r>
+      <w:proofErr w:type="spellEnd"/>
+      <w:r>
+        <w:rPr>
+          <w:rFonts w:ascii="Menlo Regular" w:hAnsi="Menlo Regular" w:cs="Menlo Regular"/>
+          <w:color w:val="007400"/>
+          <w:sz w:val="22"/>
+          <w:szCs w:val="22"/>
+        </w:rPr>
+        <w:t>(</w:t>
       </w:r>
       <w:r>
         <w:rPr>
@@ -1606,7 +2177,15 @@
         <w:t>:</w:t>
       </w:r>
       <w:r>
-        <w:t xml:space="preserve"> 3D TS MixedFEMFlowSolver Validation:</w:t>
+        <w:t xml:space="preserve"> 3D TS </w:t>
+      </w:r>
+      <w:proofErr w:type="spellStart"/>
+      <w:r>
+        <w:t>MixedFEMFlowSolver</w:t>
+      </w:r>
+      <w:proofErr w:type="spellEnd"/>
+      <w:r>
+        <w:t xml:space="preserve"> Validation:</w:t>
       </w:r>
       <w:r>
         <w:t xml:space="preserve"> </w:t>
@@ -1621,43 +2200,105 @@
           <w:sz w:val="22"/>
           <w:szCs w:val="22"/>
         </w:rPr>
-        <w:t>p = cos(</w:t>
-      </w:r>
-      <w:r>
-        <w:rPr>
-          <w:rFonts w:ascii="Menlo Regular" w:hAnsi="Menlo Regular" w:cs="Menlo Regular"/>
-          <w:color w:val="007400"/>
-          <w:sz w:val="22"/>
-          <w:szCs w:val="22"/>
-        </w:rPr>
-        <w:sym w:font="Symbol" w:char="F050"/>
-      </w:r>
-      <w:r>
-        <w:rPr>
-          <w:rFonts w:ascii="Menlo Regular" w:hAnsi="Menlo Regular" w:cs="Menlo Regular"/>
-          <w:color w:val="007400"/>
-          <w:sz w:val="22"/>
-          <w:szCs w:val="22"/>
-        </w:rPr>
-        <w:t>x)cos(</w:t>
-      </w:r>
-      <w:r>
-        <w:rPr>
-          <w:rFonts w:ascii="Menlo Regular" w:hAnsi="Menlo Regular" w:cs="Menlo Regular"/>
-          <w:color w:val="007400"/>
-          <w:sz w:val="22"/>
-          <w:szCs w:val="22"/>
-        </w:rPr>
-        <w:sym w:font="Symbol" w:char="F050"/>
-      </w:r>
-      <w:r>
-        <w:rPr>
-          <w:rFonts w:ascii="Menlo Regular" w:hAnsi="Menlo Regular" w:cs="Menlo Regular"/>
-          <w:color w:val="007400"/>
-          <w:sz w:val="22"/>
-          <w:szCs w:val="22"/>
-        </w:rPr>
-        <w:t>y)cos(</w:t>
+        <w:t xml:space="preserve">p = </w:t>
+      </w:r>
+      <w:proofErr w:type="spellStart"/>
+      <w:proofErr w:type="gramStart"/>
+      <w:r>
+        <w:rPr>
+          <w:rFonts w:ascii="Menlo Regular" w:hAnsi="Menlo Regular" w:cs="Menlo Regular"/>
+          <w:color w:val="007400"/>
+          <w:sz w:val="22"/>
+          <w:szCs w:val="22"/>
+        </w:rPr>
+        <w:t>cos</w:t>
+      </w:r>
+      <w:proofErr w:type="spellEnd"/>
+      <w:r>
+        <w:rPr>
+          <w:rFonts w:ascii="Menlo Regular" w:hAnsi="Menlo Regular" w:cs="Menlo Regular"/>
+          <w:color w:val="007400"/>
+          <w:sz w:val="22"/>
+          <w:szCs w:val="22"/>
+        </w:rPr>
+        <w:t>(</w:t>
+      </w:r>
+      <w:proofErr w:type="gramEnd"/>
+      <w:r>
+        <w:rPr>
+          <w:rFonts w:ascii="Menlo Regular" w:hAnsi="Menlo Regular" w:cs="Menlo Regular"/>
+          <w:color w:val="007400"/>
+          <w:sz w:val="22"/>
+          <w:szCs w:val="22"/>
+        </w:rPr>
+        <w:sym w:font="Symbol" w:char="F050"/>
+      </w:r>
+      <w:r>
+        <w:rPr>
+          <w:rFonts w:ascii="Menlo Regular" w:hAnsi="Menlo Regular" w:cs="Menlo Regular"/>
+          <w:color w:val="007400"/>
+          <w:sz w:val="22"/>
+          <w:szCs w:val="22"/>
+        </w:rPr>
+        <w:t>x)</w:t>
+      </w:r>
+      <w:proofErr w:type="spellStart"/>
+      <w:r>
+        <w:rPr>
+          <w:rFonts w:ascii="Menlo Regular" w:hAnsi="Menlo Regular" w:cs="Menlo Regular"/>
+          <w:color w:val="007400"/>
+          <w:sz w:val="22"/>
+          <w:szCs w:val="22"/>
+        </w:rPr>
+        <w:t>cos</w:t>
+      </w:r>
+      <w:proofErr w:type="spellEnd"/>
+      <w:r>
+        <w:rPr>
+          <w:rFonts w:ascii="Menlo Regular" w:hAnsi="Menlo Regular" w:cs="Menlo Regular"/>
+          <w:color w:val="007400"/>
+          <w:sz w:val="22"/>
+          <w:szCs w:val="22"/>
+        </w:rPr>
+        <w:t>(</w:t>
+      </w:r>
+      <w:r>
+        <w:rPr>
+          <w:rFonts w:ascii="Menlo Regular" w:hAnsi="Menlo Regular" w:cs="Menlo Regular"/>
+          <w:color w:val="007400"/>
+          <w:sz w:val="22"/>
+          <w:szCs w:val="22"/>
+        </w:rPr>
+        <w:sym w:font="Symbol" w:char="F050"/>
+      </w:r>
+      <w:r>
+        <w:rPr>
+          <w:rFonts w:ascii="Menlo Regular" w:hAnsi="Menlo Regular" w:cs="Menlo Regular"/>
+          <w:color w:val="007400"/>
+          <w:sz w:val="22"/>
+          <w:szCs w:val="22"/>
+        </w:rPr>
+        <w:t>y)</w:t>
+      </w:r>
+      <w:proofErr w:type="spellStart"/>
+      <w:r>
+        <w:rPr>
+          <w:rFonts w:ascii="Menlo Regular" w:hAnsi="Menlo Regular" w:cs="Menlo Regular"/>
+          <w:color w:val="007400"/>
+          <w:sz w:val="22"/>
+          <w:szCs w:val="22"/>
+        </w:rPr>
+        <w:t>cos</w:t>
+      </w:r>
+      <w:proofErr w:type="spellEnd"/>
+      <w:r>
+        <w:rPr>
+          <w:rFonts w:ascii="Menlo Regular" w:hAnsi="Menlo Regular" w:cs="Menlo Regular"/>
+          <w:color w:val="007400"/>
+          <w:sz w:val="22"/>
+          <w:szCs w:val="22"/>
+        </w:rPr>
+        <w:t>(</w:t>
       </w:r>
       <w:r>
         <w:rPr>
@@ -1751,7 +2392,27 @@
           <w:sz w:val="22"/>
           <w:szCs w:val="22"/>
         </w:rPr>
-        <w:t xml:space="preserve"> p = x(x-1)/2</w:t>
+        <w:t xml:space="preserve"> p = </w:t>
+      </w:r>
+      <w:proofErr w:type="gramStart"/>
+      <w:r>
+        <w:rPr>
+          <w:rFonts w:ascii="Menlo Regular" w:hAnsi="Menlo Regular" w:cs="Menlo Regular"/>
+          <w:color w:val="007400"/>
+          <w:sz w:val="22"/>
+          <w:szCs w:val="22"/>
+        </w:rPr>
+        <w:t>x(</w:t>
+      </w:r>
+      <w:proofErr w:type="gramEnd"/>
+      <w:r>
+        <w:rPr>
+          <w:rFonts w:ascii="Menlo Regular" w:hAnsi="Menlo Regular" w:cs="Menlo Regular"/>
+          <w:color w:val="007400"/>
+          <w:sz w:val="22"/>
+          <w:szCs w:val="22"/>
+        </w:rPr>
+        <w:t>x-1)/2</w:t>
       </w:r>
       <w:r>
         <w:t>.</w:t>
@@ -1821,7 +2482,27 @@
           <w:sz w:val="22"/>
           <w:szCs w:val="22"/>
         </w:rPr>
-        <w:t xml:space="preserve"> p (x,0)= </w:t>
+        <w:t xml:space="preserve"> p (x</w:t>
+      </w:r>
+      <w:proofErr w:type="gramStart"/>
+      <w:r>
+        <w:rPr>
+          <w:rFonts w:ascii="Menlo Regular" w:hAnsi="Menlo Regular" w:cs="Menlo Regular"/>
+          <w:color w:val="007400"/>
+          <w:sz w:val="22"/>
+          <w:szCs w:val="22"/>
+        </w:rPr>
+        <w:t>,0</w:t>
+      </w:r>
+      <w:proofErr w:type="gramEnd"/>
+      <w:r>
+        <w:rPr>
+          <w:rFonts w:ascii="Menlo Regular" w:hAnsi="Menlo Regular" w:cs="Menlo Regular"/>
+          <w:color w:val="007400"/>
+          <w:sz w:val="22"/>
+          <w:szCs w:val="22"/>
+        </w:rPr>
+        <w:t xml:space="preserve">)= </w:t>
       </w:r>
       <w:r>
         <w:rPr>
@@ -1903,13 +2584,214 @@
       <w:r>
         <w:t>NES</w:t>
       </w:r>
+      <w:r>
+        <w:t>. 5 spot problem.</w:t>
+      </w:r>
+      <w:r>
+        <w:t xml:space="preserve"> </w:t>
+      </w:r>
+      <w:proofErr w:type="gramStart"/>
+      <w:r>
+        <w:t>1 injector and 4 producers.</w:t>
+      </w:r>
+      <w:proofErr w:type="gramEnd"/>
+    </w:p>
+    <w:p>
       <w:bookmarkStart w:id="0" w:name="_GoBack"/>
       <w:bookmarkEnd w:id="0"/>
       <w:r>
-        <w:t>. 5 spot problem.</w:t>
-      </w:r>
-      <w:r>
-        <w:t xml:space="preserve"> 1 injector and 4 producers.</w:t>
+        <w:rPr>
+          <w:color w:val="0000FF"/>
+        </w:rPr>
+        <w:t>TEST41</w:t>
+      </w:r>
+      <w:r>
+        <w:rPr>
+          <w:color w:val="0000FF"/>
+        </w:rPr>
+        <w:t>:</w:t>
+      </w:r>
+      <w:r>
+        <w:t xml:space="preserve"> 2D TS Coupled flow and fracture test</w:t>
+      </w:r>
+      <w:r>
+        <w:t xml:space="preserve"> </w:t>
+      </w:r>
+      <w:r>
+        <w:t xml:space="preserve">using </w:t>
+      </w:r>
+      <w:proofErr w:type="spellStart"/>
+      <w:r>
+        <w:t>VFRectangularCrackCreate</w:t>
+      </w:r>
+      <w:proofErr w:type="spellEnd"/>
+      <w:r>
+        <w:t xml:space="preserve"> to create arbitrary fracture.</w:t>
+      </w:r>
+    </w:p>
+    <w:p>
+      <w:r>
+        <w:rPr>
+          <w:color w:val="0000FF"/>
+        </w:rPr>
+        <w:t>TEST4</w:t>
+      </w:r>
+      <w:r>
+        <w:rPr>
+          <w:color w:val="0000FF"/>
+        </w:rPr>
+        <w:t>2</w:t>
+      </w:r>
+      <w:r>
+        <w:rPr>
+          <w:color w:val="0000FF"/>
+        </w:rPr>
+        <w:t>:</w:t>
+      </w:r>
+      <w:r>
+        <w:t xml:space="preserve"> 2</w:t>
+      </w:r>
+      <w:r>
+        <w:t xml:space="preserve">D SNES. </w:t>
+      </w:r>
+      <w:r>
+        <w:t xml:space="preserve">Single well problem/Poisson problem with </w:t>
+      </w:r>
+      <w:proofErr w:type="spellStart"/>
+      <w:r>
+        <w:t>dirac</w:t>
+      </w:r>
+      <w:proofErr w:type="spellEnd"/>
+      <w:r>
+        <w:t xml:space="preserve"> source term</w:t>
+      </w:r>
+      <w:r>
+        <w:t xml:space="preserve"> at (</w:t>
+      </w:r>
+      <w:proofErr w:type="spellStart"/>
+      <w:r>
+        <w:t>xo</w:t>
+      </w:r>
+      <w:proofErr w:type="gramStart"/>
+      <w:r>
+        <w:t>,yo</w:t>
+      </w:r>
+      <w:proofErr w:type="spellEnd"/>
+      <w:proofErr w:type="gramEnd"/>
+      <w:r>
+        <w:t>)</w:t>
+      </w:r>
+      <w:r>
+        <w:t xml:space="preserve">. Analytical solution </w:t>
+      </w:r>
+      <w:r>
+        <w:t xml:space="preserve">is given by </w:t>
+      </w:r>
+      <w:proofErr w:type="gramStart"/>
+      <w:r>
+        <w:t>p(</w:t>
+      </w:r>
+      <w:proofErr w:type="spellStart"/>
+      <w:proofErr w:type="gramEnd"/>
+      <w:r>
+        <w:t>x,y</w:t>
+      </w:r>
+      <w:proofErr w:type="spellEnd"/>
+      <w:r>
+        <w:t>)=-1/(2</w:t>
+      </w:r>
+      <w:r>
+        <w:t>*pi</w:t>
+      </w:r>
+      <w:r>
+        <w:t>)</w:t>
+      </w:r>
+      <w:r>
+        <w:t>*</w:t>
+      </w:r>
+      <w:proofErr w:type="spellStart"/>
+      <w:r>
+        <w:t>ln</w:t>
+      </w:r>
+      <w:proofErr w:type="spellEnd"/>
+      <w:r>
+        <w:t>(</w:t>
+      </w:r>
+      <w:r>
+        <w:t>r)</w:t>
+      </w:r>
+      <w:r>
+        <w:t>.</w:t>
+      </w:r>
+      <w:r>
+        <w:t xml:space="preserve"> </w:t>
+      </w:r>
+      <w:proofErr w:type="gramStart"/>
+      <w:r>
+        <w:t>r</w:t>
+      </w:r>
+      <w:proofErr w:type="gramEnd"/>
+      <w:r>
+        <w:t>=|x-xo|. Implemented with pressure boundary conditions with values from analytical solution.</w:t>
+      </w:r>
+    </w:p>
+    <w:p>
+      <w:r>
+        <w:rPr>
+          <w:color w:val="0000FF"/>
+        </w:rPr>
+        <w:t>TEST43</w:t>
+      </w:r>
+      <w:r>
+        <w:rPr>
+          <w:color w:val="0000FF"/>
+        </w:rPr>
+        <w:t>:</w:t>
+      </w:r>
+      <w:r>
+        <w:t xml:space="preserve"> 3D SNES. Single well problem/Poisson problem with </w:t>
+      </w:r>
+      <w:proofErr w:type="spellStart"/>
+      <w:r>
+        <w:t>dirac</w:t>
+      </w:r>
+      <w:proofErr w:type="spellEnd"/>
+      <w:r>
+        <w:t xml:space="preserve"> source term at (</w:t>
+      </w:r>
+      <w:proofErr w:type="spellStart"/>
+      <w:r>
+        <w:t>xo</w:t>
+      </w:r>
+      <w:proofErr w:type="gramStart"/>
+      <w:r>
+        <w:t>,yo,zo</w:t>
+      </w:r>
+      <w:proofErr w:type="spellEnd"/>
+      <w:proofErr w:type="gramEnd"/>
+      <w:r>
+        <w:t xml:space="preserve">). Analytical solution is given by </w:t>
+      </w:r>
+      <w:proofErr w:type="gramStart"/>
+      <w:r>
+        <w:t>p(</w:t>
+      </w:r>
+      <w:proofErr w:type="spellStart"/>
+      <w:proofErr w:type="gramEnd"/>
+      <w:r>
+        <w:t>x,y,z</w:t>
+      </w:r>
+      <w:proofErr w:type="spellEnd"/>
+      <w:r>
+        <w:t xml:space="preserve">)=-1/(4*pi*r). </w:t>
+      </w:r>
+      <w:proofErr w:type="gramStart"/>
+      <w:r>
+        <w:t>r</w:t>
+      </w:r>
+      <w:proofErr w:type="gramEnd"/>
+      <w:r>
+        <w:t>=|x-xo|. Implemented with pressure boundary conditions with values from analytical solution.</w:t>
       </w:r>
     </w:p>
     <w:p/>

</xml_diff>

<commit_message>
got test30, iterative solution of coupled flow and deformation (1D Terzaghi) problem working
</commit_message>
<xml_diff>
--- a/ValidationTests/Description of Tests.docx
+++ b/ValidationTests/Description of Tests.docx
@@ -1023,7 +1023,10 @@
         <w:t>:</w:t>
       </w:r>
       <w:r>
-        <w:t xml:space="preserve"> 2D </w:t>
+        <w:t xml:space="preserve"> 1</w:t>
+      </w:r>
+      <w:r>
+        <w:t xml:space="preserve">D </w:t>
       </w:r>
       <w:r>
         <w:t>Terzaghi problem</w:t>
@@ -1039,175 +1042,117 @@
       </w:r>
     </w:p>
     <w:p>
-      <w:pPr>
-        <w:rPr>
-          <w:rFonts w:cs="Menlo Regular"/>
-        </w:rPr>
-      </w:pPr>
-      <w:r>
-        <w:rPr>
-          <w:color w:val="0000FF"/>
-        </w:rPr>
-        <w:t>TEST31</w:t>
-      </w:r>
-      <w:r>
-        <w:rPr>
-          <w:color w:val="0000FF"/>
-        </w:rPr>
-        <w:t>:</w:t>
-      </w:r>
-      <w:r>
-        <w:t xml:space="preserve"> </w:t>
-      </w:r>
-      <w:r>
-        <w:rPr>
-          <w:rFonts w:cs="Menlo Regular"/>
-        </w:rPr>
-        <w:t xml:space="preserve">2D Elasticity. Test of equivalence </w:t>
-      </w:r>
-      <w:r>
-        <w:rPr>
-          <w:rFonts w:cs="Menlo Regular"/>
-        </w:rPr>
-        <w:t xml:space="preserve">in solution </w:t>
-      </w:r>
-      <w:r>
-        <w:rPr>
-          <w:rFonts w:cs="Menlo Regular"/>
-        </w:rPr>
-        <w:t xml:space="preserve">between displacement loading and </w:t>
-      </w:r>
-      <w:r>
-        <w:rPr>
-          <w:rFonts w:cs="Menlo Regular"/>
-        </w:rPr>
-        <w:t xml:space="preserve">(insitu) </w:t>
-      </w:r>
-      <w:r>
-        <w:rPr>
-          <w:rFonts w:cs="Menlo Regular"/>
-        </w:rPr>
-        <w:t>stress loading</w:t>
-      </w:r>
-      <w:r>
-        <w:rPr>
-          <w:rFonts w:cs="Menlo Regular"/>
-        </w:rPr>
-        <w:t>.</w:t>
-      </w:r>
-    </w:p>
-    <w:p>
-      <w:r>
-        <w:rPr>
-          <w:color w:val="0000FF"/>
-        </w:rPr>
-        <w:t>TEST33</w:t>
-      </w:r>
-      <w:r>
-        <w:rPr>
-          <w:color w:val="0000FF"/>
-        </w:rPr>
-        <w:t>:</w:t>
-      </w:r>
-      <w:r>
-        <w:t xml:space="preserve"> 2D </w:t>
-      </w:r>
-      <w:r>
-        <w:t>Coupled fracture fluid flow and mech solvers</w:t>
-      </w:r>
-      <w:r>
-        <w:t>.</w:t>
-      </w:r>
-      <w:r>
-        <w:t xml:space="preserve"> </w:t>
-      </w:r>
-      <w:r>
-        <w:t>Real f</w:t>
-      </w:r>
-      <w:r>
-        <w:t>racture</w:t>
-      </w:r>
-      <w:r>
-        <w:t xml:space="preserve"> fluid flow solver</w:t>
-      </w:r>
-      <w:r>
-        <w:t xml:space="preserve"> </w:t>
-      </w:r>
-      <w:r>
-        <w:t xml:space="preserve">is used. </w:t>
-      </w:r>
-      <w:r>
-        <w:t>Initial</w:t>
-      </w:r>
-      <w:r>
-        <w:t xml:space="preserve"> attempt to couple flow and fracture propagation</w:t>
-      </w:r>
-      <w:r>
-        <w:t>.</w:t>
-      </w:r>
-    </w:p>
-    <w:p>
-      <w:r>
-        <w:rPr>
-          <w:color w:val="0000FF"/>
-        </w:rPr>
-        <w:t>TEST36</w:t>
-      </w:r>
-      <w:r>
-        <w:rPr>
-          <w:color w:val="0000FF"/>
-        </w:rPr>
-        <w:t>:</w:t>
-      </w:r>
-      <w:r>
-        <w:t xml:space="preserve"> 2</w:t>
-      </w:r>
-      <w:r>
-        <w:t>D</w:t>
-      </w:r>
-      <w:r>
-        <w:t xml:space="preserve"> Coupled flow and fracture test.</w:t>
-      </w:r>
-      <w:r>
-        <w:t xml:space="preserve"> Fracture permeability is only a function of crack</w:t>
-      </w:r>
-      <w:r>
-        <w:t xml:space="preserve"> (v-field)</w:t>
-      </w:r>
-      <w:r>
-        <w:t>, varying between vmax and vmin. Flow solver is either KSP or SNES</w:t>
-      </w:r>
-      <w:r>
-        <w:t>.</w:t>
-      </w:r>
-    </w:p>
-    <w:p>
-      <w:r>
-        <w:rPr>
-          <w:color w:val="0000FF"/>
-        </w:rPr>
-        <w:t>TEST37</w:t>
-      </w:r>
-      <w:r>
-        <w:rPr>
-          <w:color w:val="0000FF"/>
-        </w:rPr>
-        <w:t>:</w:t>
-      </w:r>
-      <w:r>
-        <w:t xml:space="preserve"> 2</w:t>
-      </w:r>
-      <w:r>
-        <w:t>D</w:t>
-      </w:r>
-      <w:r>
-        <w:t>. Single well problem/Poisson problem with dirac source term at (xo,yo)</w:t>
-      </w:r>
-      <w:r>
-        <w:t xml:space="preserve"> w</w:t>
-      </w:r>
       <w:bookmarkStart w:id="0" w:name="_GoBack"/>
       <w:bookmarkEnd w:id="0"/>
+      <w:r>
+        <w:rPr>
+          <w:color w:val="0000FF"/>
+        </w:rPr>
+        <w:t>TEST33</w:t>
+      </w:r>
+      <w:r>
+        <w:rPr>
+          <w:color w:val="0000FF"/>
+        </w:rPr>
+        <w:t>:</w:t>
+      </w:r>
+      <w:r>
+        <w:t xml:space="preserve"> 2D </w:t>
+      </w:r>
+      <w:r>
+        <w:t>Coupled fracture fluid flow and mech solvers</w:t>
+      </w:r>
+      <w:r>
+        <w:t>.</w:t>
+      </w:r>
+      <w:r>
+        <w:t xml:space="preserve"> </w:t>
+      </w:r>
+      <w:r>
+        <w:t>Real f</w:t>
+      </w:r>
+      <w:r>
+        <w:t>racture</w:t>
+      </w:r>
+      <w:r>
+        <w:t xml:space="preserve"> fluid flow solver</w:t>
+      </w:r>
+      <w:r>
+        <w:t xml:space="preserve"> </w:t>
+      </w:r>
+      <w:r>
+        <w:t xml:space="preserve">is used. </w:t>
+      </w:r>
+      <w:r>
+        <w:t>Initial</w:t>
+      </w:r>
+      <w:r>
+        <w:t xml:space="preserve"> attempt to couple flow and fracture propagation</w:t>
+      </w:r>
+      <w:r>
+        <w:t>.</w:t>
+      </w:r>
+    </w:p>
+    <w:p>
+      <w:r>
+        <w:rPr>
+          <w:color w:val="0000FF"/>
+        </w:rPr>
+        <w:t>TEST36</w:t>
+      </w:r>
+      <w:r>
+        <w:rPr>
+          <w:color w:val="0000FF"/>
+        </w:rPr>
+        <w:t>:</w:t>
+      </w:r>
+      <w:r>
+        <w:t xml:space="preserve"> 2</w:t>
+      </w:r>
+      <w:r>
+        <w:t>D</w:t>
+      </w:r>
+      <w:r>
+        <w:t xml:space="preserve"> Coupled flow and fracture test.</w:t>
+      </w:r>
+      <w:r>
+        <w:t xml:space="preserve"> Fracture permeability is only a function of crack</w:t>
+      </w:r>
+      <w:r>
+        <w:t xml:space="preserve"> (v-field)</w:t>
+      </w:r>
+      <w:r>
+        <w:t>, varying between vmax and vmin. Flow solver is either KSP or SNES</w:t>
+      </w:r>
+      <w:r>
+        <w:t>.</w:t>
+      </w:r>
+    </w:p>
+    <w:p>
+      <w:r>
+        <w:rPr>
+          <w:color w:val="0000FF"/>
+        </w:rPr>
+        <w:t>TEST37</w:t>
+      </w:r>
+      <w:r>
+        <w:rPr>
+          <w:color w:val="0000FF"/>
+        </w:rPr>
+        <w:t>:</w:t>
+      </w:r>
+      <w:r>
+        <w:t xml:space="preserve"> 2</w:t>
+      </w:r>
+      <w:r>
+        <w:t>D</w:t>
+      </w:r>
+      <w:r>
+        <w:t>. Single well problem/Poisson problem with dirac source term at (xo,yo)</w:t>
+      </w:r>
+      <w:r>
+        <w:t xml:space="preserve"> w</w:t>
+      </w:r>
       <w:r>
         <w:t>ith varying permeability along a streak of cells, to test heterogeneity</w:t>
       </w:r>

</xml_diff>

<commit_message>
added tests to validate heat solver
</commit_message>
<xml_diff>
--- a/ValidationTests/Description of Tests.docx
+++ b/ValidationTests/Description of Tests.docx
@@ -1032,6 +1032,9 @@
         <w:t>Terzaghi problem</w:t>
       </w:r>
       <w:r>
+        <w:t xml:space="preserve"> rfom Zheng et al</w:t>
+      </w:r>
+      <w:r>
         <w:t>.</w:t>
       </w:r>
       <w:r>
@@ -1042,251 +1045,498 @@
       </w:r>
     </w:p>
     <w:p>
+      <w:r>
+        <w:rPr>
+          <w:color w:val="0000FF"/>
+        </w:rPr>
+        <w:t>TEST31</w:t>
+      </w:r>
+      <w:r>
+        <w:rPr>
+          <w:color w:val="0000FF"/>
+        </w:rPr>
+        <w:t>:</w:t>
+      </w:r>
+      <w:r>
+        <w:t xml:space="preserve"> 2D </w:t>
+      </w:r>
+      <w:r>
+        <w:t xml:space="preserve">Surface subsidence </w:t>
+      </w:r>
+      <w:r>
+        <w:t xml:space="preserve">example </w:t>
+      </w:r>
+      <w:r>
+        <w:t>f</w:t>
+      </w:r>
+      <w:r>
+        <w:t>rom Zheng et at.  Coupling of reservoir flow and displacement solver for geomechanics.</w:t>
+      </w:r>
+    </w:p>
+    <w:p>
+      <w:r>
+        <w:rPr>
+          <w:color w:val="0000FF"/>
+        </w:rPr>
+        <w:t>TEST35</w:t>
+      </w:r>
+      <w:r>
+        <w:rPr>
+          <w:color w:val="0000FF"/>
+        </w:rPr>
+        <w:t>:</w:t>
+      </w:r>
+      <w:r>
+        <w:t xml:space="preserve"> 2D </w:t>
+      </w:r>
+      <w:r>
+        <w:t>Coupled fracture fluid flow and mech solvers</w:t>
+      </w:r>
+      <w:r>
+        <w:t>.</w:t>
+      </w:r>
+      <w:r>
+        <w:t xml:space="preserve"> </w:t>
+      </w:r>
+      <w:r>
+        <w:t>Real f</w:t>
+      </w:r>
+      <w:r>
+        <w:t>racture</w:t>
+      </w:r>
+      <w:r>
+        <w:t xml:space="preserve"> fluid flow solver</w:t>
+      </w:r>
+      <w:r>
+        <w:t xml:space="preserve"> </w:t>
+      </w:r>
+      <w:r>
+        <w:t xml:space="preserve">is used. </w:t>
+      </w:r>
+      <w:r>
+        <w:t>Initial</w:t>
+      </w:r>
+      <w:r>
+        <w:t xml:space="preserve"> attempt to couple flow and fracture propagation</w:t>
+      </w:r>
+      <w:r>
+        <w:t>.</w:t>
+      </w:r>
+    </w:p>
+    <w:p>
+      <w:r>
+        <w:rPr>
+          <w:color w:val="0000FF"/>
+        </w:rPr>
+        <w:t>TEST36</w:t>
+      </w:r>
+      <w:r>
+        <w:rPr>
+          <w:color w:val="0000FF"/>
+        </w:rPr>
+        <w:t>:</w:t>
+      </w:r>
+      <w:r>
+        <w:t xml:space="preserve"> 2</w:t>
+      </w:r>
+      <w:r>
+        <w:t>D</w:t>
+      </w:r>
+      <w:r>
+        <w:t xml:space="preserve"> Coupled flow and fracture test.</w:t>
+      </w:r>
+      <w:r>
+        <w:t xml:space="preserve"> Fracture permeability is only a function of crack</w:t>
+      </w:r>
+      <w:r>
+        <w:t xml:space="preserve"> (v-field)</w:t>
+      </w:r>
+      <w:r>
+        <w:t>, varying between vmax and vmin. Flow solver is either KSP or SNES</w:t>
+      </w:r>
+      <w:r>
+        <w:t>.</w:t>
+      </w:r>
+    </w:p>
+    <w:p>
+      <w:r>
+        <w:rPr>
+          <w:color w:val="0000FF"/>
+        </w:rPr>
+        <w:t>TEST37</w:t>
+      </w:r>
+      <w:r>
+        <w:rPr>
+          <w:color w:val="0000FF"/>
+        </w:rPr>
+        <w:t>:</w:t>
+      </w:r>
+      <w:r>
+        <w:t xml:space="preserve"> 2</w:t>
+      </w:r>
+      <w:r>
+        <w:t>D</w:t>
+      </w:r>
+      <w:r>
+        <w:t>. Single well problem/Poisson problem with dirac source term at (xo,yo)</w:t>
+      </w:r>
+      <w:r>
+        <w:t xml:space="preserve"> w</w:t>
+      </w:r>
+      <w:r>
+        <w:t>ith varying permeability along a streak of cells, to test heterogeneity</w:t>
+      </w:r>
+      <w:r>
+        <w:t xml:space="preserve"> in permeability</w:t>
+      </w:r>
+    </w:p>
+    <w:p>
+      <w:r>
+        <w:rPr>
+          <w:color w:val="0000FF"/>
+        </w:rPr>
+        <w:t>TEST38</w:t>
+      </w:r>
+      <w:r>
+        <w:rPr>
+          <w:color w:val="0000FF"/>
+        </w:rPr>
+        <w:t>:</w:t>
+      </w:r>
+      <w:r>
+        <w:t xml:space="preserve"> 2</w:t>
+      </w:r>
+      <w:r>
+        <w:t xml:space="preserve">D TS </w:t>
+      </w:r>
+      <w:r>
+        <w:t>Coupled flow and fracture test</w:t>
+      </w:r>
+      <w:r>
+        <w:t>.</w:t>
+      </w:r>
+    </w:p>
+    <w:p>
+      <w:r>
+        <w:rPr>
+          <w:color w:val="0000FF"/>
+        </w:rPr>
+        <w:t>TEST39</w:t>
+      </w:r>
+      <w:r>
+        <w:rPr>
+          <w:color w:val="0000FF"/>
+        </w:rPr>
+        <w:t>:</w:t>
+      </w:r>
+      <w:r>
+        <w:t xml:space="preserve"> 2D</w:t>
+      </w:r>
+      <w:r>
+        <w:t xml:space="preserve"> Coupled</w:t>
+      </w:r>
+      <w:r>
+        <w:t xml:space="preserve"> fracture fluid</w:t>
+      </w:r>
+      <w:r>
+        <w:t xml:space="preserve"> flow and fracture </w:t>
+      </w:r>
+      <w:r>
+        <w:t>mechanics test</w:t>
+      </w:r>
+      <w:r>
+        <w:t>.</w:t>
+      </w:r>
+    </w:p>
+    <w:p>
+      <w:r>
+        <w:rPr>
+          <w:color w:val="0000FF"/>
+        </w:rPr>
+        <w:t>TEST4</w:t>
+      </w:r>
+      <w:r>
+        <w:rPr>
+          <w:color w:val="0000FF"/>
+        </w:rPr>
+        <w:t>0</w:t>
+      </w:r>
+      <w:r>
+        <w:rPr>
+          <w:color w:val="0000FF"/>
+        </w:rPr>
+        <w:t>:</w:t>
+      </w:r>
+      <w:r>
+        <w:t xml:space="preserve"> 2</w:t>
+      </w:r>
+      <w:r>
+        <w:t>D</w:t>
+      </w:r>
+      <w:r>
+        <w:t xml:space="preserve">. </w:t>
+      </w:r>
+      <w:r>
+        <w:t>Single well problem/Poisson problem with dirac source term</w:t>
+      </w:r>
+      <w:r>
+        <w:t xml:space="preserve"> at (</w:t>
+      </w:r>
+      <w:r>
+        <w:t>xo,yo</w:t>
+      </w:r>
+      <w:r>
+        <w:t>)</w:t>
+      </w:r>
+      <w:r>
+        <w:t xml:space="preserve">. Analytical solution </w:t>
+      </w:r>
+      <w:r>
+        <w:t>is given by p(x,y)=-1/(2</w:t>
+      </w:r>
+      <w:r>
+        <w:t>*pi</w:t>
+      </w:r>
+      <w:r>
+        <w:t>)</w:t>
+      </w:r>
+      <w:r>
+        <w:t>*</w:t>
+      </w:r>
+      <w:r>
+        <w:t>ln(</w:t>
+      </w:r>
+      <w:r>
+        <w:t>r)</w:t>
+      </w:r>
+      <w:r>
+        <w:t>.</w:t>
+      </w:r>
+      <w:r>
+        <w:t xml:space="preserve"> r=|x-xo|. Implemented with pressure boundary conditions with values from analytical solution.</w:t>
+      </w:r>
+    </w:p>
+    <w:p>
+      <w:r>
+        <w:rPr>
+          <w:color w:val="0000FF"/>
+        </w:rPr>
+        <w:t>TEST41</w:t>
+      </w:r>
+      <w:r>
+        <w:rPr>
+          <w:color w:val="0000FF"/>
+        </w:rPr>
+        <w:t>:</w:t>
+      </w:r>
+      <w:r>
+        <w:t xml:space="preserve"> 3D SNES. Single well problem/Poisson problem with dirac source term at (xo,yo,zo). Analytical solution is given by p(x,y,z)=-1/(4*pi*r). r=|x-xo|. Implemented with pressure boundary conditions with values from analytical solution.</w:t>
+      </w:r>
+    </w:p>
+    <w:p>
+      <w:r>
+        <w:rPr>
+          <w:color w:val="0000FF"/>
+        </w:rPr>
+        <w:t>TEST42</w:t>
+      </w:r>
+      <w:r>
+        <w:rPr>
+          <w:color w:val="0000FF"/>
+        </w:rPr>
+        <w:t>:</w:t>
+      </w:r>
+      <w:r>
+        <w:t xml:space="preserve"> 1</w:t>
+      </w:r>
+      <w:r>
+        <w:t xml:space="preserve">D </w:t>
+      </w:r>
+      <w:r>
+        <w:t>Heat problem with source term</w:t>
+      </w:r>
+      <w:r>
+        <w:t xml:space="preserve"> = 1</w:t>
+      </w:r>
+      <w:r>
+        <w:t xml:space="preserve">. </w:t>
+      </w:r>
+      <w:r>
+        <w:t>All temperature boundary conditions T(0) = 1; T(1) = 0</w:t>
+      </w:r>
+      <w:r>
+        <w:t>.</w:t>
+      </w:r>
+    </w:p>
+    <w:p>
+      <w:r>
+        <w:rPr>
+          <w:color w:val="0000FF"/>
+        </w:rPr>
+        <w:t>TEST43</w:t>
+      </w:r>
+      <w:r>
+        <w:rPr>
+          <w:color w:val="0000FF"/>
+        </w:rPr>
+        <w:t>:</w:t>
+      </w:r>
+      <w:r>
+        <w:t xml:space="preserve"> 1</w:t>
+      </w:r>
+      <w:r>
+        <w:t>D Heat problem with source term</w:t>
+      </w:r>
+      <w:r>
+        <w:t xml:space="preserve"> = 1</w:t>
+      </w:r>
+      <w:r>
+        <w:t xml:space="preserve">.  </w:t>
+      </w:r>
+      <w:r>
+        <w:t>All homogeneous temperature boundary conditions</w:t>
+      </w:r>
+      <w:r>
+        <w:t>.</w:t>
+      </w:r>
+    </w:p>
+    <w:p>
+      <w:r>
+        <w:rPr>
+          <w:color w:val="0000FF"/>
+        </w:rPr>
+        <w:t>TEST44</w:t>
+      </w:r>
+      <w:r>
+        <w:rPr>
+          <w:color w:val="0000FF"/>
+        </w:rPr>
+        <w:t>:</w:t>
+      </w:r>
+      <w:r>
+        <w:t xml:space="preserve"> 2D Mandel’s problem.  Coupling of reservoir flow and displacement solver for geomechanics.</w:t>
+      </w:r>
+    </w:p>
+    <w:p>
+      <w:r>
+        <w:rPr>
+          <w:color w:val="0000FF"/>
+        </w:rPr>
+        <w:t>TEST46</w:t>
+      </w:r>
+      <w:r>
+        <w:rPr>
+          <w:color w:val="0000FF"/>
+        </w:rPr>
+        <w:t>:</w:t>
+      </w:r>
+      <w:r>
+        <w:t xml:space="preserve"> 2D Heat problem, </w:t>
+      </w:r>
+      <w:r>
+        <w:t xml:space="preserve">advection and diffusion with </w:t>
+      </w:r>
+      <w:r>
+        <w:t>heat source</w:t>
+      </w:r>
+      <w:r>
+        <w:t xml:space="preserve"> = 1</w:t>
+      </w:r>
+      <w:r>
+        <w:t>.  All temperature</w:t>
+      </w:r>
+      <w:r>
+        <w:t xml:space="preserve"> (homogeneous)</w:t>
+      </w:r>
+      <w:r>
+        <w:t xml:space="preserve"> boundary conditions</w:t>
+      </w:r>
+      <w:r>
+        <w:t xml:space="preserve">. </w:t>
+      </w:r>
+      <w:r>
+        <w:t>Also u</w:t>
+      </w:r>
+      <w:r>
+        <w:t xml:space="preserve">seful for testing diffusion </w:t>
+      </w:r>
+      <w:r>
+        <w:t xml:space="preserve">part of heat problem by specifying zero velocity. </w:t>
+      </w:r>
+    </w:p>
+    <w:p>
+      <w:r>
+        <w:rPr>
+          <w:color w:val="0000FF"/>
+        </w:rPr>
+        <w:lastRenderedPageBreak/>
+        <w:t>TEST47</w:t>
+      </w:r>
+      <w:r>
+        <w:rPr>
+          <w:color w:val="0000FF"/>
+        </w:rPr>
+        <w:t>:</w:t>
+      </w:r>
+      <w:r>
+        <w:t xml:space="preserve"> 2</w:t>
+      </w:r>
+      <w:r>
+        <w:t xml:space="preserve">D </w:t>
+      </w:r>
+      <w:r>
+        <w:t>Heat problem, advection and diffusion with no heat source</w:t>
+      </w:r>
+      <w:r>
+        <w:t xml:space="preserve">.  </w:t>
+      </w:r>
+      <w:r>
+        <w:t xml:space="preserve">All </w:t>
+      </w:r>
+      <w:r>
+        <w:t>temperature boundary conditions</w:t>
+      </w:r>
+      <w:r>
+        <w:t xml:space="preserve"> implemented by specifying analytical solution pressure values on the boundaries</w:t>
+      </w:r>
+      <w:r>
+        <w:t xml:space="preserve">. Taken from </w:t>
+      </w:r>
+      <w:hyperlink r:id="rId6" w:history="1">
+        <w:r>
+          <w:rPr>
+            <w:rFonts w:ascii="Menlo Regular" w:hAnsi="Menlo Regular" w:cs="Menlo Regular"/>
+            <w:color w:val="0E0EFF"/>
+            <w:sz w:val="22"/>
+            <w:szCs w:val="22"/>
+          </w:rPr>
+          <w:t>http://www.cs.uky.edu/~jzhang/pub/PAPER/adi4th.pdf</w:t>
+        </w:r>
+      </w:hyperlink>
+    </w:p>
+    <w:p>
+      <w:r>
+        <w:t>Also useful for testing diffusion part of heat problem by specifying zero velocity.</w:t>
+      </w:r>
+    </w:p>
+    <w:p>
+      <w:r>
+        <w:rPr>
+          <w:color w:val="0000FF"/>
+        </w:rPr>
+        <w:t>TEST48</w:t>
+      </w:r>
+      <w:r>
+        <w:rPr>
+          <w:color w:val="0000FF"/>
+        </w:rPr>
+        <w:t>:</w:t>
+      </w:r>
+      <w:r>
+        <w:t xml:space="preserve"> Solves same problem as test28 but using the heat solver. </w:t>
+      </w:r>
       <w:bookmarkStart w:id="0" w:name="_GoBack"/>
       <w:bookmarkEnd w:id="0"/>
-      <w:r>
-        <w:rPr>
-          <w:color w:val="0000FF"/>
-        </w:rPr>
-        <w:t>TEST33</w:t>
-      </w:r>
-      <w:r>
-        <w:rPr>
-          <w:color w:val="0000FF"/>
-        </w:rPr>
-        <w:t>:</w:t>
-      </w:r>
-      <w:r>
-        <w:t xml:space="preserve"> 2D </w:t>
-      </w:r>
-      <w:r>
-        <w:t>Coupled fracture fluid flow and mech solvers</w:t>
-      </w:r>
-      <w:r>
-        <w:t>.</w:t>
-      </w:r>
-      <w:r>
-        <w:t xml:space="preserve"> </w:t>
-      </w:r>
-      <w:r>
-        <w:t>Real f</w:t>
-      </w:r>
-      <w:r>
-        <w:t>racture</w:t>
-      </w:r>
-      <w:r>
-        <w:t xml:space="preserve"> fluid flow solver</w:t>
-      </w:r>
-      <w:r>
-        <w:t xml:space="preserve"> </w:t>
-      </w:r>
-      <w:r>
-        <w:t xml:space="preserve">is used. </w:t>
-      </w:r>
-      <w:r>
-        <w:t>Initial</w:t>
-      </w:r>
-      <w:r>
-        <w:t xml:space="preserve"> attempt to couple flow and fracture propagation</w:t>
-      </w:r>
-      <w:r>
-        <w:t>.</w:t>
-      </w:r>
-    </w:p>
-    <w:p>
-      <w:r>
-        <w:rPr>
-          <w:color w:val="0000FF"/>
-        </w:rPr>
-        <w:t>TEST36</w:t>
-      </w:r>
-      <w:r>
-        <w:rPr>
-          <w:color w:val="0000FF"/>
-        </w:rPr>
-        <w:t>:</w:t>
-      </w:r>
-      <w:r>
-        <w:t xml:space="preserve"> 2</w:t>
-      </w:r>
-      <w:r>
-        <w:t>D</w:t>
-      </w:r>
-      <w:r>
-        <w:t xml:space="preserve"> Coupled flow and fracture test.</w:t>
-      </w:r>
-      <w:r>
-        <w:t xml:space="preserve"> Fracture permeability is only a function of crack</w:t>
-      </w:r>
-      <w:r>
-        <w:t xml:space="preserve"> (v-field)</w:t>
-      </w:r>
-      <w:r>
-        <w:t>, varying between vmax and vmin. Flow solver is either KSP or SNES</w:t>
-      </w:r>
-      <w:r>
-        <w:t>.</w:t>
-      </w:r>
-    </w:p>
-    <w:p>
-      <w:r>
-        <w:rPr>
-          <w:color w:val="0000FF"/>
-        </w:rPr>
-        <w:t>TEST37</w:t>
-      </w:r>
-      <w:r>
-        <w:rPr>
-          <w:color w:val="0000FF"/>
-        </w:rPr>
-        <w:t>:</w:t>
-      </w:r>
-      <w:r>
-        <w:t xml:space="preserve"> 2</w:t>
-      </w:r>
-      <w:r>
-        <w:t>D</w:t>
-      </w:r>
-      <w:r>
-        <w:t>. Single well problem/Poisson problem with dirac source term at (xo,yo)</w:t>
-      </w:r>
-      <w:r>
-        <w:t xml:space="preserve"> w</w:t>
-      </w:r>
-      <w:r>
-        <w:t>ith varying permeability along a streak of cells, to test heterogeneity</w:t>
-      </w:r>
-      <w:r>
-        <w:t xml:space="preserve"> in permeability</w:t>
-      </w:r>
-    </w:p>
-    <w:p>
-      <w:r>
-        <w:rPr>
-          <w:color w:val="0000FF"/>
-        </w:rPr>
-        <w:t>TEST38</w:t>
-      </w:r>
-      <w:r>
-        <w:rPr>
-          <w:color w:val="0000FF"/>
-        </w:rPr>
-        <w:t>:</w:t>
-      </w:r>
-      <w:r>
-        <w:t xml:space="preserve"> 2</w:t>
-      </w:r>
-      <w:r>
-        <w:t xml:space="preserve">D TS </w:t>
-      </w:r>
-      <w:r>
-        <w:t>Coupled flow and fracture test</w:t>
-      </w:r>
-      <w:r>
-        <w:t>.</w:t>
-      </w:r>
-    </w:p>
-    <w:p>
-      <w:r>
-        <w:rPr>
-          <w:color w:val="0000FF"/>
-        </w:rPr>
-        <w:t>TEST39</w:t>
-      </w:r>
-      <w:r>
-        <w:rPr>
-          <w:color w:val="0000FF"/>
-        </w:rPr>
-        <w:t>:</w:t>
-      </w:r>
-      <w:r>
-        <w:t xml:space="preserve"> 2D TS Coupled flow and fracture test using VFRectangularCrackCreate to create arbitrary fracture.</w:t>
-      </w:r>
-    </w:p>
-    <w:p>
-      <w:r>
-        <w:rPr>
-          <w:color w:val="0000FF"/>
-        </w:rPr>
-        <w:t>TEST4</w:t>
-      </w:r>
-      <w:r>
-        <w:rPr>
-          <w:color w:val="0000FF"/>
-        </w:rPr>
-        <w:t>0</w:t>
-      </w:r>
-      <w:r>
-        <w:rPr>
-          <w:color w:val="0000FF"/>
-        </w:rPr>
-        <w:t>:</w:t>
-      </w:r>
-      <w:r>
-        <w:t xml:space="preserve"> 2</w:t>
-      </w:r>
-      <w:r>
-        <w:t>D</w:t>
-      </w:r>
-      <w:r>
-        <w:t xml:space="preserve">. </w:t>
-      </w:r>
-      <w:r>
-        <w:t>Single well problem/Poisson problem with dirac source term</w:t>
-      </w:r>
-      <w:r>
-        <w:t xml:space="preserve"> at (</w:t>
-      </w:r>
-      <w:r>
-        <w:t>xo,yo</w:t>
-      </w:r>
-      <w:r>
-        <w:t>)</w:t>
-      </w:r>
-      <w:r>
-        <w:t xml:space="preserve">. Analytical solution </w:t>
-      </w:r>
-      <w:r>
-        <w:t>is given by p(x,y)=-1/(2</w:t>
-      </w:r>
-      <w:r>
-        <w:t>*pi</w:t>
-      </w:r>
-      <w:r>
-        <w:t>)</w:t>
-      </w:r>
-      <w:r>
-        <w:t>*</w:t>
-      </w:r>
-      <w:r>
-        <w:t>ln(</w:t>
-      </w:r>
-      <w:r>
-        <w:t>r)</w:t>
-      </w:r>
-      <w:r>
-        <w:t>.</w:t>
-      </w:r>
-      <w:r>
-        <w:t xml:space="preserve"> r=|x-xo|. Implemented with pressure boundary conditions with values from analytical solution.</w:t>
-      </w:r>
-    </w:p>
-    <w:p>
-      <w:r>
-        <w:rPr>
-          <w:color w:val="0000FF"/>
-        </w:rPr>
-        <w:t>TEST41</w:t>
-      </w:r>
-      <w:r>
-        <w:rPr>
-          <w:color w:val="0000FF"/>
-        </w:rPr>
-        <w:t>:</w:t>
-      </w:r>
-      <w:r>
-        <w:t xml:space="preserve"> 3D SNES. Single well problem/Poisson problem with dirac source term at (xo,yo,zo). Analytical solution is given by p(x,y,z)=-1/(4*pi*r). r=|x-xo|. Implemented with pressure boundary conditions with values from analytical solution.</w:t>
-      </w:r>
     </w:p>
     <w:p/>
     <w:p/>

</xml_diff>

<commit_message>
added tests35,test46,test47 & test48
</commit_message>
<xml_diff>
--- a/ValidationTests/Description of Tests.docx
+++ b/ValidationTests/Description of Tests.docx
@@ -1533,10 +1533,16 @@
         <w:t>:</w:t>
       </w:r>
       <w:r>
-        <w:t xml:space="preserve"> Solves same problem as test28 but using the heat solver. </w:t>
+        <w:t xml:space="preserve"> Solves same problem as test28</w:t>
+      </w:r>
+      <w:r>
+        <w:t>,</w:t>
       </w:r>
       <w:bookmarkStart w:id="0" w:name="_GoBack"/>
       <w:bookmarkEnd w:id="0"/>
+      <w:r>
+        <w:t xml:space="preserve"> but using the heat solver. </w:t>
+      </w:r>
     </w:p>
     <w:p/>
     <w:p/>

</xml_diff>